<commit_message>
trying to merge the eez with the database
</commit_message>
<xml_diff>
--- a/doc/template.docx
+++ b/doc/template.docx
@@ -89,6 +89,14 @@
                                 <w:lang w:val="en-US"/>
                               </w:rPr>
                               <w:t>INTRODUCTION</w:t>
+                            </w:r>
+                            <w:r>
+                              <w:rPr>
+                                <w:b/>
+                                <w:bCs/>
+                                <w:lang w:val="en-US"/>
+                              </w:rPr>
+                              <w:t xml:space="preserve"> – General context</w:t>
                             </w:r>
                           </w:p>
                           <w:p>
@@ -185,6 +193,14 @@
                           <w:lang w:val="en-US"/>
                         </w:rPr>
                         <w:t>INTRODUCTION</w:t>
+                      </w:r>
+                      <w:r>
+                        <w:rPr>
+                          <w:b/>
+                          <w:bCs/>
+                          <w:lang w:val="en-US"/>
+                        </w:rPr>
+                        <w:t xml:space="preserve"> – General context</w:t>
                       </w:r>
                     </w:p>
                     <w:p>
@@ -469,11 +485,7 @@
         </mc:AlternateContent>
       </w:r>
     </w:p>
-    <w:p>
-      <w:pPr>
-        <w:ind w:left="-567"/>
-      </w:pPr>
-    </w:p>
+    <w:p/>
     <w:p>
       <w:pPr>
         <w:pStyle w:val="Paragraphedeliste"/>
@@ -481,13 +493,1894 @@
           <w:ilvl w:val="0"/>
           <w:numId w:val="2"/>
         </w:numPr>
-      </w:pPr>
+        <w:rPr>
+          <w:b/>
+          <w:bCs/>
+          <w:sz w:val="28"/>
+          <w:szCs w:val="28"/>
+          <w:lang w:val="en-US"/>
+        </w:rPr>
+      </w:pPr>
+      <w:r>
+        <w:rPr>
+          <w:b/>
+          <w:bCs/>
+          <w:sz w:val="28"/>
+          <w:szCs w:val="28"/>
+          <w:lang w:val="en-US"/>
+        </w:rPr>
+        <w:t>Description of the state of the data available</w:t>
+      </w:r>
+    </w:p>
+    <w:p>
+      <w:pPr>
+        <w:pBdr>
+          <w:top w:val="single" w:sz="4" w:space="1" w:color="auto"/>
+          <w:left w:val="single" w:sz="4" w:space="4" w:color="auto"/>
+          <w:bottom w:val="single" w:sz="4" w:space="1" w:color="auto"/>
+          <w:right w:val="single" w:sz="4" w:space="4" w:color="auto"/>
+        </w:pBdr>
+        <w:ind w:left="-567"/>
+        <w:jc w:val="center"/>
+        <w:rPr>
+          <w:b/>
+          <w:bCs/>
+          <w:sz w:val="20"/>
+          <w:szCs w:val="20"/>
+          <w:lang w:val="en-GB"/>
+        </w:rPr>
+      </w:pPr>
+      <w:r>
+        <w:rPr>
+          <w:noProof/>
+          <w:lang w:eastAsia="fr-FR"/>
+        </w:rPr>
+        <w:drawing>
+          <wp:inline distT="0" distB="0" distL="0" distR="0">
+            <wp:extent cx="4600575" cy="3128391"/>
+            <wp:effectExtent l="0" t="0" r="0" b="0"/>
+            <wp:docPr id="5" name="Image 5"/>
+            <wp:cNvGraphicFramePr>
+              <a:graphicFrameLocks xmlns:a="http://schemas.openxmlformats.org/drawingml/2006/main" noChangeAspect="1"/>
+            </wp:cNvGraphicFramePr>
+            <a:graphic xmlns:a="http://schemas.openxmlformats.org/drawingml/2006/main">
+              <a:graphicData uri="http://schemas.openxmlformats.org/drawingml/2006/picture">
+                <pic:pic xmlns:pic="http://schemas.openxmlformats.org/drawingml/2006/picture">
+                  <pic:nvPicPr>
+                    <pic:cNvPr id="0" name="Image 2"/>
+                    <pic:cNvPicPr>
+                      <a:picLocks noChangeAspect="1" noChangeArrowheads="1"/>
+                    </pic:cNvPicPr>
+                  </pic:nvPicPr>
+                  <pic:blipFill>
+                    <a:blip r:embed="rId6" cstate="print">
+                      <a:extLst>
+                        <a:ext uri="{28A0092B-C50C-407E-A947-70E740481C1C}">
+                          <a14:useLocalDpi xmlns:a14="http://schemas.microsoft.com/office/drawing/2010/main" val="0"/>
+                        </a:ext>
+                      </a:extLst>
+                    </a:blip>
+                    <a:srcRect l="22737" r="22009"/>
+                    <a:stretch>
+                      <a:fillRect/>
+                    </a:stretch>
+                  </pic:blipFill>
+                  <pic:spPr bwMode="auto">
+                    <a:xfrm>
+                      <a:off x="0" y="0"/>
+                      <a:ext cx="4604730" cy="3131216"/>
+                    </a:xfrm>
+                    <a:prstGeom prst="rect">
+                      <a:avLst/>
+                    </a:prstGeom>
+                    <a:noFill/>
+                    <a:ln>
+                      <a:noFill/>
+                    </a:ln>
+                  </pic:spPr>
+                </pic:pic>
+              </a:graphicData>
+            </a:graphic>
+          </wp:inline>
+        </w:drawing>
+      </w:r>
+    </w:p>
+    <w:p>
+      <w:pPr>
+        <w:pBdr>
+          <w:top w:val="single" w:sz="4" w:space="1" w:color="auto"/>
+          <w:left w:val="single" w:sz="4" w:space="4" w:color="auto"/>
+          <w:bottom w:val="single" w:sz="4" w:space="1" w:color="auto"/>
+          <w:right w:val="single" w:sz="4" w:space="4" w:color="auto"/>
+        </w:pBdr>
+        <w:ind w:left="-567"/>
+        <w:rPr>
+          <w:sz w:val="20"/>
+          <w:szCs w:val="20"/>
+          <w:lang w:val="en-GB"/>
+        </w:rPr>
+      </w:pPr>
+      <w:r>
+        <w:rPr>
+          <w:b/>
+          <w:bCs/>
+          <w:sz w:val="20"/>
+          <w:szCs w:val="20"/>
+          <w:lang w:val="en-GB"/>
+        </w:rPr>
+        <w:t>Figure 1</w:t>
+      </w:r>
+      <w:r>
+        <w:rPr>
+          <w:b/>
+          <w:bCs/>
+          <w:sz w:val="20"/>
+          <w:szCs w:val="20"/>
+          <w:lang w:val="en-GB"/>
+        </w:rPr>
+        <w:t>.</w:t>
+      </w:r>
+      <w:r>
+        <w:rPr>
+          <w:b/>
+          <w:bCs/>
+          <w:sz w:val="20"/>
+          <w:szCs w:val="20"/>
+          <w:lang w:val="en-GB"/>
+        </w:rPr>
+        <w:t xml:space="preserve"> </w:t>
+      </w:r>
+      <w:r>
+        <w:rPr>
+          <w:sz w:val="20"/>
+          <w:szCs w:val="20"/>
+          <w:lang w:val="en-GB"/>
+        </w:rPr>
+        <w:t>Sites location and duration of the associated monitoring</w:t>
+      </w:r>
+      <w:r>
+        <w:rPr>
+          <w:b/>
+          <w:bCs/>
+          <w:sz w:val="20"/>
+          <w:szCs w:val="20"/>
+          <w:lang w:val="en-GB"/>
+        </w:rPr>
+        <w:t xml:space="preserve"> </w:t>
+      </w:r>
+      <w:r>
+        <w:rPr>
+          <w:sz w:val="20"/>
+          <w:szCs w:val="20"/>
+          <w:lang w:val="en-GB"/>
+        </w:rPr>
+        <w:t>programs</w:t>
+      </w:r>
+      <w:r>
+        <w:rPr>
+          <w:sz w:val="20"/>
+          <w:szCs w:val="20"/>
+          <w:lang w:val="en-GB"/>
+        </w:rPr>
+        <w:t>.</w:t>
+      </w:r>
+    </w:p>
+    <w:p>
+      <w:pPr>
+        <w:pBdr>
+          <w:top w:val="single" w:sz="4" w:space="1" w:color="auto"/>
+          <w:left w:val="single" w:sz="4" w:space="4" w:color="auto"/>
+          <w:bottom w:val="single" w:sz="4" w:space="1" w:color="auto"/>
+          <w:right w:val="single" w:sz="4" w:space="4" w:color="auto"/>
+        </w:pBdr>
+        <w:ind w:left="-567"/>
+        <w:rPr>
+          <w:b/>
+          <w:bCs/>
+          <w:sz w:val="20"/>
+          <w:szCs w:val="20"/>
+          <w:lang w:val="en-GB"/>
+        </w:rPr>
+      </w:pPr>
+    </w:p>
+    <w:p>
+      <w:pPr>
+        <w:pBdr>
+          <w:top w:val="single" w:sz="4" w:space="1" w:color="auto"/>
+          <w:left w:val="single" w:sz="4" w:space="4" w:color="auto"/>
+          <w:bottom w:val="single" w:sz="4" w:space="1" w:color="auto"/>
+          <w:right w:val="single" w:sz="4" w:space="4" w:color="auto"/>
+        </w:pBdr>
+        <w:ind w:left="-567"/>
+        <w:rPr>
+          <w:b/>
+          <w:bCs/>
+          <w:sz w:val="20"/>
+          <w:szCs w:val="20"/>
+          <w:lang w:val="en-GB"/>
+        </w:rPr>
+      </w:pPr>
+      <w:r>
+        <w:rPr>
+          <w:noProof/>
+          <w:lang w:eastAsia="fr-FR"/>
+        </w:rPr>
+        <w:drawing>
+          <wp:inline distT="0" distB="0" distL="0" distR="0" wp14:anchorId="23C014A4" wp14:editId="1AE49E8A">
+            <wp:extent cx="2800350" cy="2238375"/>
+            <wp:effectExtent l="0" t="0" r="0" b="9525"/>
+            <wp:docPr id="4" name="Image 4"/>
+            <wp:cNvGraphicFramePr>
+              <a:graphicFrameLocks xmlns:a="http://schemas.openxmlformats.org/drawingml/2006/main" noChangeAspect="1"/>
+            </wp:cNvGraphicFramePr>
+            <a:graphic xmlns:a="http://schemas.openxmlformats.org/drawingml/2006/main">
+              <a:graphicData uri="http://schemas.openxmlformats.org/drawingml/2006/picture">
+                <pic:pic xmlns:pic="http://schemas.openxmlformats.org/drawingml/2006/picture">
+                  <pic:nvPicPr>
+                    <pic:cNvPr id="0" name="Image 3"/>
+                    <pic:cNvPicPr>
+                      <a:picLocks noChangeAspect="1" noChangeArrowheads="1"/>
+                    </pic:cNvPicPr>
+                  </pic:nvPicPr>
+                  <pic:blipFill>
+                    <a:blip r:embed="rId7" cstate="print">
+                      <a:extLst>
+                        <a:ext uri="{28A0092B-C50C-407E-A947-70E740481C1C}">
+                          <a14:useLocalDpi xmlns:a14="http://schemas.microsoft.com/office/drawing/2010/main" val="0"/>
+                        </a:ext>
+                      </a:extLst>
+                    </a:blip>
+                    <a:srcRect/>
+                    <a:stretch>
+                      <a:fillRect/>
+                    </a:stretch>
+                  </pic:blipFill>
+                  <pic:spPr bwMode="auto">
+                    <a:xfrm>
+                      <a:off x="0" y="0"/>
+                      <a:ext cx="2800350" cy="2238375"/>
+                    </a:xfrm>
+                    <a:prstGeom prst="rect">
+                      <a:avLst/>
+                    </a:prstGeom>
+                    <a:noFill/>
+                    <a:ln>
+                      <a:noFill/>
+                    </a:ln>
+                  </pic:spPr>
+                </pic:pic>
+              </a:graphicData>
+            </a:graphic>
+          </wp:inline>
+        </w:drawing>
+      </w:r>
+      <w:r>
+        <w:rPr>
+          <w:noProof/>
+          <w:lang w:eastAsia="fr-FR"/>
+        </w:rPr>
+        <w:drawing>
+          <wp:inline distT="0" distB="0" distL="0" distR="0" wp14:anchorId="6C21C7D3" wp14:editId="66FBE5E2">
+            <wp:extent cx="2790825" cy="2228850"/>
+            <wp:effectExtent l="0" t="0" r="9525" b="0"/>
+            <wp:docPr id="3" name="Image 3"/>
+            <wp:cNvGraphicFramePr>
+              <a:graphicFrameLocks xmlns:a="http://schemas.openxmlformats.org/drawingml/2006/main" noChangeAspect="1"/>
+            </wp:cNvGraphicFramePr>
+            <a:graphic xmlns:a="http://schemas.openxmlformats.org/drawingml/2006/main">
+              <a:graphicData uri="http://schemas.openxmlformats.org/drawingml/2006/picture">
+                <pic:pic xmlns:pic="http://schemas.openxmlformats.org/drawingml/2006/picture">
+                  <pic:nvPicPr>
+                    <pic:cNvPr id="0" name="Image 5"/>
+                    <pic:cNvPicPr>
+                      <a:picLocks noChangeAspect="1" noChangeArrowheads="1"/>
+                    </pic:cNvPicPr>
+                  </pic:nvPicPr>
+                  <pic:blipFill>
+                    <a:blip r:embed="rId8" cstate="print">
+                      <a:extLst>
+                        <a:ext uri="{28A0092B-C50C-407E-A947-70E740481C1C}">
+                          <a14:useLocalDpi xmlns:a14="http://schemas.microsoft.com/office/drawing/2010/main" val="0"/>
+                        </a:ext>
+                      </a:extLst>
+                    </a:blip>
+                    <a:srcRect/>
+                    <a:stretch>
+                      <a:fillRect/>
+                    </a:stretch>
+                  </pic:blipFill>
+                  <pic:spPr bwMode="auto">
+                    <a:xfrm>
+                      <a:off x="0" y="0"/>
+                      <a:ext cx="2790825" cy="2228850"/>
+                    </a:xfrm>
+                    <a:prstGeom prst="rect">
+                      <a:avLst/>
+                    </a:prstGeom>
+                    <a:noFill/>
+                    <a:ln>
+                      <a:noFill/>
+                    </a:ln>
+                  </pic:spPr>
+                </pic:pic>
+              </a:graphicData>
+            </a:graphic>
+          </wp:inline>
+        </w:drawing>
+      </w:r>
+    </w:p>
+    <w:p>
+      <w:pPr>
+        <w:pBdr>
+          <w:top w:val="single" w:sz="4" w:space="1" w:color="auto"/>
+          <w:left w:val="single" w:sz="4" w:space="4" w:color="auto"/>
+          <w:bottom w:val="single" w:sz="4" w:space="1" w:color="auto"/>
+          <w:right w:val="single" w:sz="4" w:space="4" w:color="auto"/>
+        </w:pBdr>
+        <w:ind w:left="-567"/>
+        <w:rPr>
+          <w:lang w:val="en-GB"/>
+        </w:rPr>
+      </w:pPr>
+      <w:r>
+        <w:rPr>
+          <w:b/>
+          <w:bCs/>
+          <w:sz w:val="20"/>
+          <w:szCs w:val="20"/>
+          <w:lang w:val="en-GB"/>
+        </w:rPr>
+        <w:lastRenderedPageBreak/>
+        <w:t>Figure 2.</w:t>
+      </w:r>
+      <w:r>
+        <w:rPr>
+          <w:sz w:val="20"/>
+          <w:szCs w:val="20"/>
+          <w:lang w:val="en-GB"/>
+        </w:rPr>
+        <w:t xml:space="preserve"> The proportion of sites within each category describing the duration for which data were collected (A), and the proportion of the total number of transects monitored each year (B)</w:t>
+      </w:r>
+      <w:r>
+        <w:rPr>
+          <w:lang w:val="en-GB"/>
+        </w:rPr>
+        <w:t>.</w:t>
+      </w:r>
+    </w:p>
+    <w:p>
+      <w:pPr>
+        <w:pBdr>
+          <w:top w:val="single" w:sz="4" w:space="1" w:color="auto"/>
+          <w:left w:val="single" w:sz="4" w:space="4" w:color="auto"/>
+          <w:bottom w:val="single" w:sz="4" w:space="1" w:color="auto"/>
+          <w:right w:val="single" w:sz="4" w:space="4" w:color="auto"/>
+        </w:pBdr>
+        <w:ind w:left="-567" w:firstLine="283"/>
+        <w:rPr>
+          <w:lang w:val="en-GB"/>
+        </w:rPr>
+      </w:pPr>
+      <w:r>
+        <w:rPr>
+          <w:noProof/>
+          <w:lang w:eastAsia="fr-FR"/>
+        </w:rPr>
+        <w:drawing>
+          <wp:inline distT="0" distB="0" distL="0" distR="0" wp14:anchorId="4DD59182" wp14:editId="153BFB2D">
+            <wp:extent cx="5324475" cy="2662238"/>
+            <wp:effectExtent l="0" t="0" r="0" b="5080"/>
+            <wp:docPr id="8" name="Image 8"/>
+            <wp:cNvGraphicFramePr>
+              <a:graphicFrameLocks xmlns:a="http://schemas.openxmlformats.org/drawingml/2006/main" noChangeAspect="1"/>
+            </wp:cNvGraphicFramePr>
+            <a:graphic xmlns:a="http://schemas.openxmlformats.org/drawingml/2006/main">
+              <a:graphicData uri="http://schemas.openxmlformats.org/drawingml/2006/picture">
+                <pic:pic xmlns:pic="http://schemas.openxmlformats.org/drawingml/2006/picture">
+                  <pic:nvPicPr>
+                    <pic:cNvPr id="0" name="Image 8"/>
+                    <pic:cNvPicPr>
+                      <a:picLocks noChangeAspect="1" noChangeArrowheads="1"/>
+                    </pic:cNvPicPr>
+                  </pic:nvPicPr>
+                  <pic:blipFill>
+                    <a:blip r:embed="rId9" cstate="print">
+                      <a:extLst>
+                        <a:ext uri="{28A0092B-C50C-407E-A947-70E740481C1C}">
+                          <a14:useLocalDpi xmlns:a14="http://schemas.microsoft.com/office/drawing/2010/main" val="0"/>
+                        </a:ext>
+                      </a:extLst>
+                    </a:blip>
+                    <a:srcRect/>
+                    <a:stretch>
+                      <a:fillRect/>
+                    </a:stretch>
+                  </pic:blipFill>
+                  <pic:spPr bwMode="auto">
+                    <a:xfrm>
+                      <a:off x="0" y="0"/>
+                      <a:ext cx="5333098" cy="2666550"/>
+                    </a:xfrm>
+                    <a:prstGeom prst="rect">
+                      <a:avLst/>
+                    </a:prstGeom>
+                    <a:noFill/>
+                    <a:ln>
+                      <a:noFill/>
+                    </a:ln>
+                  </pic:spPr>
+                </pic:pic>
+              </a:graphicData>
+            </a:graphic>
+          </wp:inline>
+        </w:drawing>
+      </w:r>
+    </w:p>
+    <w:p>
+      <w:pPr>
+        <w:pBdr>
+          <w:top w:val="single" w:sz="4" w:space="1" w:color="auto"/>
+          <w:left w:val="single" w:sz="4" w:space="4" w:color="auto"/>
+          <w:bottom w:val="single" w:sz="4" w:space="1" w:color="auto"/>
+          <w:right w:val="single" w:sz="4" w:space="4" w:color="auto"/>
+        </w:pBdr>
+        <w:ind w:hanging="567"/>
+        <w:rPr>
+          <w:sz w:val="20"/>
+          <w:szCs w:val="20"/>
+          <w:lang w:val="en-GB"/>
+        </w:rPr>
+      </w:pPr>
+      <w:r>
+        <w:rPr>
+          <w:b/>
+          <w:bCs/>
+          <w:sz w:val="20"/>
+          <w:szCs w:val="20"/>
+          <w:lang w:val="en-GB"/>
+        </w:rPr>
+        <w:t>Figure 3.</w:t>
+      </w:r>
+      <w:r>
+        <w:rPr>
+          <w:sz w:val="20"/>
+          <w:szCs w:val="20"/>
+          <w:lang w:val="en-GB"/>
+        </w:rPr>
+        <w:t xml:space="preserve"> The proportion of the total number of transects monitored in the GCRMN Pacific region using each method. PIT: Point Intercept Transect; LIT: Line Intercept Transect. Other methods include chain intercept transect, cross intercept transect and video-transect.</w:t>
+      </w:r>
+    </w:p>
+    <w:p>
+      <w:pPr>
+        <w:pStyle w:val="Paragraphedeliste"/>
+        <w:ind w:left="-207"/>
+        <w:rPr>
+          <w:lang w:val="en-GB"/>
+        </w:rPr>
+      </w:pPr>
+    </w:p>
+    <w:p>
+      <w:pPr>
+        <w:pStyle w:val="Paragraphedeliste"/>
+        <w:numPr>
+          <w:ilvl w:val="0"/>
+          <w:numId w:val="3"/>
+        </w:numPr>
+        <w:rPr>
+          <w:b/>
+          <w:bCs/>
+          <w:sz w:val="28"/>
+          <w:szCs w:val="28"/>
+          <w:lang w:val="en-GB"/>
+        </w:rPr>
+      </w:pPr>
+      <w:r>
+        <w:rPr>
+          <w:b/>
+          <w:bCs/>
+          <w:sz w:val="28"/>
+          <w:szCs w:val="28"/>
+          <w:lang w:val="en-GB"/>
+        </w:rPr>
+        <w:t xml:space="preserve">Evolution of the health status of coral reefs </w:t>
+      </w:r>
+    </w:p>
+    <w:p>
+      <w:pPr>
+        <w:pStyle w:val="Paragraphedeliste"/>
+        <w:ind w:left="-207"/>
+        <w:rPr>
+          <w:lang w:val="en-GB"/>
+        </w:rPr>
+      </w:pPr>
+    </w:p>
+    <w:p>
+      <w:pPr>
+        <w:pBdr>
+          <w:top w:val="single" w:sz="4" w:space="1" w:color="auto"/>
+          <w:left w:val="single" w:sz="4" w:space="4" w:color="auto"/>
+          <w:bottom w:val="single" w:sz="4" w:space="1" w:color="auto"/>
+          <w:right w:val="single" w:sz="4" w:space="4" w:color="auto"/>
+        </w:pBdr>
+        <w:ind w:left="-567" w:firstLine="567"/>
+        <w:rPr>
+          <w:lang w:val="en-GB"/>
+        </w:rPr>
+      </w:pPr>
+      <w:r>
+        <w:rPr>
+          <w:noProof/>
+          <w:lang w:eastAsia="fr-FR"/>
+        </w:rPr>
+        <w:drawing>
+          <wp:inline distT="0" distB="0" distL="0" distR="0">
+            <wp:extent cx="2809875" cy="1752600"/>
+            <wp:effectExtent l="0" t="0" r="9525" b="0"/>
+            <wp:docPr id="10" name="Image 10" descr="../../../../../../../Desktop/files4Serge_watermark1%202/CellMeans_stan_HCC_grid.site_GCRMN_region.Pacific_watermark.p"/>
+            <wp:cNvGraphicFramePr>
+              <a:graphicFrameLocks xmlns:a="http://schemas.openxmlformats.org/drawingml/2006/main" noChangeAspect="1"/>
+            </wp:cNvGraphicFramePr>
+            <a:graphic xmlns:a="http://schemas.openxmlformats.org/drawingml/2006/main">
+              <a:graphicData uri="http://schemas.openxmlformats.org/drawingml/2006/picture">
+                <pic:pic xmlns:pic="http://schemas.openxmlformats.org/drawingml/2006/picture">
+                  <pic:nvPicPr>
+                    <pic:cNvPr id="0" name="Image 7" descr="../../../../../../../Desktop/files4Serge_watermark1%202/CellMeans_stan_HCC_grid.site_GCRMN_region.Pacific_watermark.p"/>
+                    <pic:cNvPicPr>
+                      <a:picLocks noChangeAspect="1" noChangeArrowheads="1"/>
+                    </pic:cNvPicPr>
+                  </pic:nvPicPr>
+                  <pic:blipFill>
+                    <a:blip r:embed="rId10">
+                      <a:extLst>
+                        <a:ext uri="{28A0092B-C50C-407E-A947-70E740481C1C}">
+                          <a14:useLocalDpi xmlns:a14="http://schemas.microsoft.com/office/drawing/2010/main" val="0"/>
+                        </a:ext>
+                      </a:extLst>
+                    </a:blip>
+                    <a:srcRect/>
+                    <a:stretch>
+                      <a:fillRect/>
+                    </a:stretch>
+                  </pic:blipFill>
+                  <pic:spPr bwMode="auto">
+                    <a:xfrm>
+                      <a:off x="0" y="0"/>
+                      <a:ext cx="2809875" cy="1752600"/>
+                    </a:xfrm>
+                    <a:prstGeom prst="rect">
+                      <a:avLst/>
+                    </a:prstGeom>
+                    <a:noFill/>
+                    <a:ln>
+                      <a:noFill/>
+                    </a:ln>
+                  </pic:spPr>
+                </pic:pic>
+              </a:graphicData>
+            </a:graphic>
+          </wp:inline>
+        </w:drawing>
+      </w:r>
+      <w:r>
+        <w:rPr>
+          <w:noProof/>
+          <w:lang w:eastAsia="fr-FR"/>
+        </w:rPr>
+        <w:drawing>
+          <wp:inline distT="0" distB="0" distL="0" distR="0">
+            <wp:extent cx="2924175" cy="1828800"/>
+            <wp:effectExtent l="0" t="0" r="9525" b="0"/>
+            <wp:docPr id="9" name="Image 9" descr="../../../../../../../Desktop/files4Serge_watermark1%202/CellMeans_stan_A_grid.site_GCRMN_region.Pacific_watermark.p"/>
+            <wp:cNvGraphicFramePr>
+              <a:graphicFrameLocks xmlns:a="http://schemas.openxmlformats.org/drawingml/2006/main" noChangeAspect="1"/>
+            </wp:cNvGraphicFramePr>
+            <a:graphic xmlns:a="http://schemas.openxmlformats.org/drawingml/2006/main">
+              <a:graphicData uri="http://schemas.openxmlformats.org/drawingml/2006/picture">
+                <pic:pic xmlns:pic="http://schemas.openxmlformats.org/drawingml/2006/picture">
+                  <pic:nvPicPr>
+                    <pic:cNvPr id="0" name="Image 9" descr="../../../../../../../Desktop/files4Serge_watermark1%202/CellMeans_stan_A_grid.site_GCRMN_region.Pacific_watermark.p"/>
+                    <pic:cNvPicPr>
+                      <a:picLocks noChangeAspect="1" noChangeArrowheads="1"/>
+                    </pic:cNvPicPr>
+                  </pic:nvPicPr>
+                  <pic:blipFill>
+                    <a:blip r:embed="rId11">
+                      <a:extLst>
+                        <a:ext uri="{28A0092B-C50C-407E-A947-70E740481C1C}">
+                          <a14:useLocalDpi xmlns:a14="http://schemas.microsoft.com/office/drawing/2010/main" val="0"/>
+                        </a:ext>
+                      </a:extLst>
+                    </a:blip>
+                    <a:srcRect/>
+                    <a:stretch>
+                      <a:fillRect/>
+                    </a:stretch>
+                  </pic:blipFill>
+                  <pic:spPr bwMode="auto">
+                    <a:xfrm>
+                      <a:off x="0" y="0"/>
+                      <a:ext cx="2924175" cy="1828800"/>
+                    </a:xfrm>
+                    <a:prstGeom prst="rect">
+                      <a:avLst/>
+                    </a:prstGeom>
+                    <a:noFill/>
+                    <a:ln>
+                      <a:noFill/>
+                    </a:ln>
+                  </pic:spPr>
+                </pic:pic>
+              </a:graphicData>
+            </a:graphic>
+          </wp:inline>
+        </w:drawing>
+      </w:r>
+    </w:p>
+    <w:p>
+      <w:pPr>
+        <w:pBdr>
+          <w:top w:val="single" w:sz="4" w:space="1" w:color="auto"/>
+          <w:left w:val="single" w:sz="4" w:space="4" w:color="auto"/>
+          <w:bottom w:val="single" w:sz="4" w:space="1" w:color="auto"/>
+          <w:right w:val="single" w:sz="4" w:space="4" w:color="auto"/>
+        </w:pBdr>
+        <w:ind w:left="-567" w:firstLine="141"/>
+        <w:jc w:val="center"/>
+        <w:rPr>
+          <w:b/>
+          <w:bCs/>
+          <w:sz w:val="20"/>
+          <w:szCs w:val="20"/>
+          <w:lang w:val="en-GB"/>
+        </w:rPr>
+      </w:pPr>
+      <w:r>
+        <w:rPr>
+          <w:b/>
+          <w:bCs/>
+          <w:noProof/>
+          <w:sz w:val="20"/>
+          <w:szCs w:val="20"/>
+          <w:lang w:val="en-GB"/>
+        </w:rPr>
+        <mc:AlternateContent>
+          <mc:Choice Requires="wps">
+            <w:drawing>
+              <wp:anchor distT="45720" distB="45720" distL="114300" distR="114300" simplePos="0" relativeHeight="251663360" behindDoc="0" locked="0" layoutInCell="1" allowOverlap="1">
+                <wp:simplePos x="0" y="0"/>
+                <wp:positionH relativeFrom="margin">
+                  <wp:posOffset>1114426</wp:posOffset>
+                </wp:positionH>
+                <wp:positionV relativeFrom="paragraph">
+                  <wp:posOffset>219709</wp:posOffset>
+                </wp:positionV>
+                <wp:extent cx="1500503" cy="1404620"/>
+                <wp:effectExtent l="0" t="1588" r="3493" b="3492"/>
+                <wp:wrapNone/>
+                <wp:docPr id="12" name="Zone de texte 2"/>
+                <wp:cNvGraphicFramePr>
+                  <a:graphicFrameLocks xmlns:a="http://schemas.openxmlformats.org/drawingml/2006/main"/>
+                </wp:cNvGraphicFramePr>
+                <a:graphic xmlns:a="http://schemas.openxmlformats.org/drawingml/2006/main">
+                  <a:graphicData uri="http://schemas.microsoft.com/office/word/2010/wordprocessingShape">
+                    <wps:wsp>
+                      <wps:cNvSpPr txBox="1">
+                        <a:spLocks noChangeArrowheads="1"/>
+                      </wps:cNvSpPr>
+                      <wps:spPr bwMode="auto">
+                        <a:xfrm rot="16200000">
+                          <a:off x="0" y="0"/>
+                          <a:ext cx="1500503" cy="1404620"/>
+                        </a:xfrm>
+                        <a:prstGeom prst="rect">
+                          <a:avLst/>
+                        </a:prstGeom>
+                        <a:solidFill>
+                          <a:srgbClr val="FFFFFF"/>
+                        </a:solidFill>
+                        <a:ln w="9525">
+                          <a:noFill/>
+                          <a:miter lim="800000"/>
+                          <a:headEnd/>
+                          <a:tailEnd/>
+                        </a:ln>
+                      </wps:spPr>
+                      <wps:txbx>
+                        <w:txbxContent>
+                          <w:p>
+                            <w:pPr>
+                              <w:jc w:val="center"/>
+                              <w:rPr>
+                                <w:sz w:val="28"/>
+                                <w:szCs w:val="28"/>
+                              </w:rPr>
+                            </w:pPr>
+                            <w:r>
+                              <w:rPr>
+                                <w:sz w:val="28"/>
+                                <w:szCs w:val="28"/>
+                              </w:rPr>
+                              <w:t>Ratio</w:t>
+                            </w:r>
+                          </w:p>
+                        </w:txbxContent>
+                      </wps:txbx>
+                      <wps:bodyPr rot="0" vert="horz" wrap="square" lIns="91440" tIns="45720" rIns="91440" bIns="45720" anchor="t" anchorCtr="0">
+                        <a:spAutoFit/>
+                      </wps:bodyPr>
+                    </wps:wsp>
+                  </a:graphicData>
+                </a:graphic>
+                <wp14:sizeRelH relativeFrom="margin">
+                  <wp14:pctWidth>0</wp14:pctWidth>
+                </wp14:sizeRelH>
+                <wp14:sizeRelV relativeFrom="margin">
+                  <wp14:pctHeight>0</wp14:pctHeight>
+                </wp14:sizeRelV>
+              </wp:anchor>
+            </w:drawing>
+          </mc:Choice>
+          <mc:Fallback>
+            <w:pict>
+              <v:shape id="_x0000_s1028" type="#_x0000_t202" style="position:absolute;left:0;text-align:left;margin-left:87.75pt;margin-top:17.3pt;width:118.15pt;height:110.6pt;rotation:-90;z-index:251663360;visibility:visible;mso-wrap-style:square;mso-width-percent:0;mso-height-percent:0;mso-wrap-distance-left:9pt;mso-wrap-distance-top:3.6pt;mso-wrap-distance-right:9pt;mso-wrap-distance-bottom:3.6pt;mso-position-horizontal:absolute;mso-position-horizontal-relative:margin;mso-position-vertical:absolute;mso-position-vertical-relative:text;mso-width-percent:0;mso-height-percent:0;mso-width-relative:margin;mso-height-relative:margin;v-text-anchor:top" o:gfxdata="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" stroked="f">
+                <v:textbox style="mso-fit-shape-to-text:t">
+                  <w:txbxContent>
+                    <w:p>
+                      <w:pPr>
+                        <w:jc w:val="center"/>
+                        <w:rPr>
+                          <w:sz w:val="28"/>
+                          <w:szCs w:val="28"/>
+                        </w:rPr>
+                      </w:pPr>
+                      <w:r>
+                        <w:rPr>
+                          <w:sz w:val="28"/>
+                          <w:szCs w:val="28"/>
+                        </w:rPr>
+                        <w:t>Ratio</w:t>
+                      </w:r>
+                    </w:p>
+                  </w:txbxContent>
+                </v:textbox>
+                <w10:wrap anchorx="margin"/>
+              </v:shape>
+            </w:pict>
+          </mc:Fallback>
+        </mc:AlternateContent>
+      </w:r>
+      <w:r>
+        <w:rPr>
+          <w:noProof/>
+          <w:lang w:eastAsia="fr-FR"/>
+        </w:rPr>
+        <w:drawing>
+          <wp:inline distT="0" distB="0" distL="0" distR="0" wp14:anchorId="42EC5E9D" wp14:editId="00F68BAC">
+            <wp:extent cx="2809875" cy="1752600"/>
+            <wp:effectExtent l="0" t="0" r="9525" b="0"/>
+            <wp:docPr id="11" name="Image 11" descr="../../../../../../../Desktop/files4Serge_watermark1%202/CellMeans_stan_HCC_grid.site_GCRMN_region.Pacific_watermark.p"/>
+            <wp:cNvGraphicFramePr>
+              <a:graphicFrameLocks xmlns:a="http://schemas.openxmlformats.org/drawingml/2006/main" noChangeAspect="1"/>
+            </wp:cNvGraphicFramePr>
+            <a:graphic xmlns:a="http://schemas.openxmlformats.org/drawingml/2006/main">
+              <a:graphicData uri="http://schemas.openxmlformats.org/drawingml/2006/picture">
+                <pic:pic xmlns:pic="http://schemas.openxmlformats.org/drawingml/2006/picture">
+                  <pic:nvPicPr>
+                    <pic:cNvPr id="0" name="Image 7" descr="../../../../../../../Desktop/files4Serge_watermark1%202/CellMeans_stan_HCC_grid.site_GCRMN_region.Pacific_watermark.p"/>
+                    <pic:cNvPicPr>
+                      <a:picLocks noChangeAspect="1" noChangeArrowheads="1"/>
+                    </pic:cNvPicPr>
+                  </pic:nvPicPr>
+                  <pic:blipFill>
+                    <a:blip r:embed="rId10">
+                      <a:extLst>
+                        <a:ext uri="{28A0092B-C50C-407E-A947-70E740481C1C}">
+                          <a14:useLocalDpi xmlns:a14="http://schemas.microsoft.com/office/drawing/2010/main" val="0"/>
+                        </a:ext>
+                      </a:extLst>
+                    </a:blip>
+                    <a:srcRect/>
+                    <a:stretch>
+                      <a:fillRect/>
+                    </a:stretch>
+                  </pic:blipFill>
+                  <pic:spPr bwMode="auto">
+                    <a:xfrm>
+                      <a:off x="0" y="0"/>
+                      <a:ext cx="2809875" cy="1752600"/>
+                    </a:xfrm>
+                    <a:prstGeom prst="rect">
+                      <a:avLst/>
+                    </a:prstGeom>
+                    <a:noFill/>
+                    <a:ln>
+                      <a:noFill/>
+                    </a:ln>
+                  </pic:spPr>
+                </pic:pic>
+              </a:graphicData>
+            </a:graphic>
+          </wp:inline>
+        </w:drawing>
+      </w:r>
+    </w:p>
+    <w:p>
+      <w:pPr>
+        <w:pBdr>
+          <w:top w:val="single" w:sz="4" w:space="1" w:color="auto"/>
+          <w:left w:val="single" w:sz="4" w:space="4" w:color="auto"/>
+          <w:bottom w:val="single" w:sz="4" w:space="1" w:color="auto"/>
+          <w:right w:val="single" w:sz="4" w:space="4" w:color="auto"/>
+        </w:pBdr>
+        <w:ind w:left="-567" w:firstLine="141"/>
+        <w:jc w:val="center"/>
+        <w:rPr>
+          <w:lang w:val="en-GB"/>
+        </w:rPr>
+      </w:pPr>
+      <w:r>
+        <w:rPr>
+          <w:b/>
+          <w:bCs/>
+          <w:sz w:val="20"/>
+          <w:szCs w:val="20"/>
+          <w:lang w:val="en-GB"/>
+        </w:rPr>
+        <w:t>Figure 5.</w:t>
+      </w:r>
+      <w:r>
+        <w:rPr>
+          <w:sz w:val="20"/>
+          <w:szCs w:val="20"/>
+          <w:lang w:val="en-GB"/>
+        </w:rPr>
+        <w:t xml:space="preserve"> </w:t>
+      </w:r>
+      <w:r>
+        <w:rPr>
+          <w:sz w:val="20"/>
+          <w:szCs w:val="20"/>
+          <w:lang w:val="en-US"/>
+        </w:rPr>
+        <w:t>Modelled cover of live hard coral (A)</w:t>
+      </w:r>
+      <w:r>
+        <w:rPr>
+          <w:sz w:val="20"/>
+          <w:szCs w:val="20"/>
+          <w:lang w:val="en-US"/>
+        </w:rPr>
+        <w:t>,</w:t>
+      </w:r>
+      <w:r>
+        <w:rPr>
+          <w:sz w:val="20"/>
+          <w:szCs w:val="20"/>
+          <w:lang w:val="en-US"/>
+        </w:rPr>
+        <w:t xml:space="preserve"> algae (B)</w:t>
+      </w:r>
+      <w:r>
+        <w:rPr>
+          <w:sz w:val="20"/>
+          <w:szCs w:val="20"/>
+          <w:lang w:val="en-US"/>
+        </w:rPr>
+        <w:t xml:space="preserve"> and the ratio between both “communities”</w:t>
+      </w:r>
+      <w:r>
+        <w:rPr>
+          <w:sz w:val="20"/>
+          <w:szCs w:val="20"/>
+          <w:lang w:val="en-US"/>
+        </w:rPr>
+        <w:t xml:space="preserve">/groups </w:t>
+      </w:r>
+      <w:r>
+        <w:rPr>
+          <w:sz w:val="20"/>
+          <w:szCs w:val="20"/>
+          <w:lang w:val="en-US"/>
+        </w:rPr>
+        <w:t>( in the studied area).</w:t>
+      </w:r>
+      <w:r>
+        <w:rPr>
+          <w:sz w:val="20"/>
+          <w:szCs w:val="20"/>
+          <w:lang w:val="en-US"/>
+        </w:rPr>
+        <w:t xml:space="preserve"> The solid line represents the predicted marginal mean and ribbons represent 80% (lighter shade) and 95% (darker shade) credible intervals. Grey areas of the temporal series represent times for which no observed data were available.</w:t>
+      </w:r>
+    </w:p>
+    <w:p>
+      <w:pPr>
+        <w:pStyle w:val="Paragraphedeliste"/>
+        <w:ind w:left="-207"/>
+        <w:rPr>
+          <w:lang w:val="en-US"/>
+        </w:rPr>
+      </w:pPr>
+      <w:r>
+        <w:rPr>
+          <w:lang w:val="en-US"/>
+        </w:rPr>
+        <w:lastRenderedPageBreak/>
+        <w:t>Short paragraph describing the tendencies, the level of confidence</w:t>
+      </w:r>
+      <w:r>
+        <w:rPr>
+          <w:lang w:val="en-US"/>
+        </w:rPr>
+        <w:t xml:space="preserve"> of the results, depending on the amount of data available in the database.</w:t>
+      </w:r>
+    </w:p>
+    <w:p>
+      <w:pPr>
+        <w:pStyle w:val="Paragraphedeliste"/>
+        <w:ind w:left="-207"/>
+        <w:rPr>
+          <w:lang w:val="en-US"/>
+        </w:rPr>
+      </w:pPr>
+      <w:r>
+        <w:rPr>
+          <w:lang w:val="en-US"/>
+        </w:rPr>
+        <w:t>(5 to 10 lines?)</w:t>
+      </w:r>
+    </w:p>
+    <w:p>
+      <w:pPr>
+        <w:pStyle w:val="Paragraphedeliste"/>
+        <w:ind w:left="-207"/>
+        <w:rPr>
+          <w:lang w:val="en-US"/>
+        </w:rPr>
+      </w:pPr>
+      <w:r>
+        <w:rPr>
+          <w:lang w:val="en-US"/>
+        </w:rPr>
+        <w:t>.</w:t>
+      </w:r>
+    </w:p>
+    <w:p>
+      <w:pPr>
+        <w:pStyle w:val="Paragraphedeliste"/>
+        <w:ind w:left="-207"/>
+        <w:rPr>
+          <w:lang w:val="en-US"/>
+        </w:rPr>
+      </w:pPr>
+      <w:r>
+        <w:rPr>
+          <w:lang w:val="en-US"/>
+        </w:rPr>
+        <w:t>.</w:t>
+      </w:r>
+    </w:p>
+    <w:p>
+      <w:pPr>
+        <w:pStyle w:val="Paragraphedeliste"/>
+        <w:ind w:left="-207"/>
+        <w:rPr>
+          <w:lang w:val="en-US"/>
+        </w:rPr>
+      </w:pPr>
+      <w:r>
+        <w:rPr>
+          <w:lang w:val="en-US"/>
+        </w:rPr>
+        <w:t>.</w:t>
+      </w:r>
+    </w:p>
+    <w:p>
+      <w:pPr>
+        <w:pStyle w:val="Paragraphedeliste"/>
+        <w:ind w:left="-207"/>
+        <w:rPr>
+          <w:lang w:val="en-US"/>
+        </w:rPr>
+      </w:pPr>
+      <w:r>
+        <w:rPr>
+          <w:lang w:val="en-US"/>
+        </w:rPr>
+        <w:t>.</w:t>
+      </w:r>
+    </w:p>
+    <w:p>
+      <w:pPr>
+        <w:pStyle w:val="Paragraphedeliste"/>
+        <w:ind w:left="-207"/>
+        <w:rPr>
+          <w:lang w:val="en-US"/>
+        </w:rPr>
+      </w:pPr>
+    </w:p>
+    <w:p>
+      <w:pPr>
+        <w:pStyle w:val="Paragraphedeliste"/>
+        <w:ind w:left="-207"/>
+        <w:rPr>
+          <w:lang w:val="en-US"/>
+        </w:rPr>
+      </w:pPr>
+    </w:p>
+    <w:p>
+      <w:pPr>
+        <w:pStyle w:val="Paragraphedeliste"/>
+        <w:numPr>
+          <w:ilvl w:val="0"/>
+          <w:numId w:val="3"/>
+        </w:numPr>
+        <w:rPr>
+          <w:b/>
+          <w:bCs/>
+          <w:sz w:val="28"/>
+          <w:szCs w:val="28"/>
+          <w:lang w:val="en-US"/>
+        </w:rPr>
+      </w:pPr>
+      <w:r>
+        <w:rPr>
+          <w:b/>
+          <w:bCs/>
+          <w:sz w:val="28"/>
+          <w:szCs w:val="28"/>
+          <w:lang w:val="en-US"/>
+        </w:rPr>
+        <w:t xml:space="preserve">Analysis of the data coverage through the </w:t>
+      </w:r>
+      <w:r>
+        <w:rPr>
+          <w:b/>
+          <w:bCs/>
+          <w:sz w:val="28"/>
+          <w:szCs w:val="28"/>
+          <w:lang w:val="en-US"/>
+        </w:rPr>
+        <w:t>CBD</w:t>
+      </w:r>
+      <w:r>
+        <w:rPr>
+          <w:b/>
+          <w:bCs/>
+          <w:sz w:val="28"/>
+          <w:szCs w:val="28"/>
+          <w:lang w:val="en-US"/>
+        </w:rPr>
+        <w:t xml:space="preserve"> indicators and recommendations</w:t>
+      </w:r>
+    </w:p>
+    <w:p>
+      <w:pPr>
+        <w:ind w:left="-567"/>
+        <w:rPr>
+          <w:lang w:val="en-US"/>
+        </w:rPr>
+      </w:pPr>
+    </w:p>
+    <w:tbl>
+      <w:tblPr>
+        <w:tblStyle w:val="Grilledetableauclaire"/>
+        <w:tblW w:w="9781" w:type="dxa"/>
+        <w:tblInd w:w="-572" w:type="dxa"/>
+        <w:tblLook w:val="04A0" w:firstRow="1" w:lastRow="0" w:firstColumn="1" w:lastColumn="0" w:noHBand="0" w:noVBand="1"/>
+      </w:tblPr>
+      <w:tblGrid>
+        <w:gridCol w:w="2286"/>
+        <w:gridCol w:w="2289"/>
+        <w:gridCol w:w="2339"/>
+        <w:gridCol w:w="2867"/>
+      </w:tblGrid>
+      <w:tr>
+        <w:tc>
+          <w:tcPr>
+            <w:tcW w:w="2286" w:type="dxa"/>
+          </w:tcPr>
+          <w:p>
+            <w:pPr>
+              <w:jc w:val="center"/>
+              <w:rPr>
+                <w:b/>
+                <w:bCs/>
+                <w:lang w:val="en-GB"/>
+              </w:rPr>
+            </w:pPr>
+            <w:r>
+              <w:rPr>
+                <w:b/>
+                <w:bCs/>
+                <w:lang w:val="en-GB"/>
+              </w:rPr>
+              <w:t>Indicator</w:t>
+            </w:r>
+          </w:p>
+        </w:tc>
+        <w:tc>
+          <w:tcPr>
+            <w:tcW w:w="2289" w:type="dxa"/>
+          </w:tcPr>
+          <w:p>
+            <w:pPr>
+              <w:jc w:val="center"/>
+              <w:rPr>
+                <w:b/>
+                <w:bCs/>
+                <w:color w:val="FF0000"/>
+                <w:lang w:val="en-GB"/>
+              </w:rPr>
+            </w:pPr>
+            <w:r>
+              <w:rPr>
+                <w:b/>
+                <w:bCs/>
+                <w:color w:val="FF0000"/>
+                <w:lang w:val="en-GB"/>
+              </w:rPr>
+              <w:t xml:space="preserve">Currently included in the monitoring framework </w:t>
+            </w:r>
+          </w:p>
+          <w:p>
+            <w:pPr>
+              <w:jc w:val="center"/>
+              <w:rPr>
+                <w:b/>
+                <w:bCs/>
+                <w:lang w:val="en-GB"/>
+              </w:rPr>
+            </w:pPr>
+            <w:r>
+              <w:rPr>
+                <w:b/>
+                <w:bCs/>
+                <w:color w:val="FF0000"/>
+                <w:lang w:val="en-GB"/>
+              </w:rPr>
+              <w:t>(?)</w:t>
+            </w:r>
+          </w:p>
+        </w:tc>
+        <w:tc>
+          <w:tcPr>
+            <w:tcW w:w="2339" w:type="dxa"/>
+          </w:tcPr>
+          <w:p>
+            <w:pPr>
+              <w:jc w:val="center"/>
+              <w:rPr>
+                <w:b/>
+                <w:bCs/>
+                <w:lang w:val="en-GB"/>
+              </w:rPr>
+            </w:pPr>
+            <w:r>
+              <w:rPr>
+                <w:b/>
+                <w:bCs/>
+                <w:lang w:val="en-GB"/>
+              </w:rPr>
+              <w:t>Calculable/computable using the data available in the GCRMN database</w:t>
+            </w:r>
+          </w:p>
+        </w:tc>
+        <w:tc>
+          <w:tcPr>
+            <w:tcW w:w="2867" w:type="dxa"/>
+          </w:tcPr>
+          <w:p>
+            <w:pPr>
+              <w:jc w:val="center"/>
+              <w:rPr>
+                <w:b/>
+                <w:bCs/>
+                <w:lang w:val="en-GB"/>
+              </w:rPr>
+            </w:pPr>
+            <w:r>
+              <w:rPr>
+                <w:b/>
+                <w:bCs/>
+                <w:lang w:val="en-GB"/>
+              </w:rPr>
+              <w:t>Major limitations</w:t>
+            </w:r>
+            <w:r>
+              <w:rPr>
+                <w:b/>
+                <w:bCs/>
+                <w:lang w:val="en-GB"/>
+              </w:rPr>
+              <w:t>/</w:t>
+            </w:r>
+          </w:p>
+          <w:p>
+            <w:pPr>
+              <w:jc w:val="center"/>
+              <w:rPr>
+                <w:b/>
+                <w:bCs/>
+                <w:lang w:val="en-GB"/>
+              </w:rPr>
+            </w:pPr>
+            <w:r>
+              <w:rPr>
+                <w:b/>
+                <w:bCs/>
+                <w:lang w:val="en-GB"/>
+              </w:rPr>
+              <w:t>Potential issues</w:t>
+            </w:r>
+          </w:p>
+        </w:tc>
+      </w:tr>
+      <w:tr>
+        <w:tc>
+          <w:tcPr>
+            <w:tcW w:w="2286" w:type="dxa"/>
+          </w:tcPr>
+          <w:p>
+            <w:pPr>
+              <w:rPr>
+                <w:lang w:val="en-GB"/>
+              </w:rPr>
+            </w:pPr>
+            <w:r>
+              <w:rPr>
+                <w:rFonts w:ascii="Calibri-Bold" w:hAnsi="Calibri-Bold" w:cs="Calibri-Bold"/>
+                <w:b/>
+                <w:bCs/>
+              </w:rPr>
+              <w:t>Live Coral Cover</w:t>
+            </w:r>
+          </w:p>
+        </w:tc>
+        <w:tc>
+          <w:tcPr>
+            <w:tcW w:w="2289" w:type="dxa"/>
+          </w:tcPr>
+          <w:p>
+            <w:pPr>
+              <w:rPr>
+                <w:lang w:val="en-GB"/>
+              </w:rPr>
+            </w:pPr>
+            <w:r>
+              <w:rPr>
+                <w:lang w:val="en-GB"/>
+              </w:rPr>
+              <w:t>YES/NO/% ?</w:t>
+            </w:r>
+          </w:p>
+        </w:tc>
+        <w:tc>
+          <w:tcPr>
+            <w:tcW w:w="2339" w:type="dxa"/>
+          </w:tcPr>
+          <w:p>
+            <w:pPr>
+              <w:rPr>
+                <w:lang w:val="en-GB"/>
+              </w:rPr>
+            </w:pPr>
+            <w:r>
+              <w:rPr>
+                <w:lang w:val="en-GB"/>
+              </w:rPr>
+              <w:t>YES/NO/%</w:t>
+            </w:r>
+            <w:r>
+              <w:rPr>
+                <w:lang w:val="en-GB"/>
+              </w:rPr>
+              <w:t xml:space="preserve"> </w:t>
+            </w:r>
+          </w:p>
+          <w:p>
+            <w:pPr>
+              <w:rPr>
+                <w:lang w:val="en-GB"/>
+              </w:rPr>
+            </w:pPr>
+            <w:r>
+              <w:rPr>
+                <w:lang w:val="en-GB"/>
+              </w:rPr>
+              <w:t>When possible give values</w:t>
+            </w:r>
+          </w:p>
+        </w:tc>
+        <w:tc>
+          <w:tcPr>
+            <w:tcW w:w="2867" w:type="dxa"/>
+          </w:tcPr>
+          <w:p>
+            <w:pPr>
+              <w:rPr>
+                <w:lang w:val="en-GB"/>
+              </w:rPr>
+            </w:pPr>
+          </w:p>
+        </w:tc>
+      </w:tr>
+      <w:tr>
+        <w:tc>
+          <w:tcPr>
+            <w:tcW w:w="2286" w:type="dxa"/>
+          </w:tcPr>
+          <w:p>
+            <w:pPr>
+              <w:rPr>
+                <w:b/>
+                <w:bCs/>
+                <w:lang w:val="en-GB"/>
+              </w:rPr>
+            </w:pPr>
+            <w:r>
+              <w:rPr>
+                <w:b/>
+                <w:bCs/>
+                <w:lang w:val="en-GB"/>
+              </w:rPr>
+              <w:t>Coral Reef Extent</w:t>
+            </w:r>
+          </w:p>
+        </w:tc>
+        <w:tc>
+          <w:tcPr>
+            <w:tcW w:w="2289" w:type="dxa"/>
+          </w:tcPr>
+          <w:p>
+            <w:pPr>
+              <w:rPr>
+                <w:lang w:val="en-GB"/>
+              </w:rPr>
+            </w:pPr>
+          </w:p>
+        </w:tc>
+        <w:tc>
+          <w:tcPr>
+            <w:tcW w:w="2339" w:type="dxa"/>
+          </w:tcPr>
+          <w:p>
+            <w:pPr>
+              <w:rPr>
+                <w:lang w:val="en-GB"/>
+              </w:rPr>
+            </w:pPr>
+          </w:p>
+        </w:tc>
+        <w:tc>
+          <w:tcPr>
+            <w:tcW w:w="2867" w:type="dxa"/>
+          </w:tcPr>
+          <w:p>
+            <w:pPr>
+              <w:rPr>
+                <w:lang w:val="en-GB"/>
+              </w:rPr>
+            </w:pPr>
+          </w:p>
+        </w:tc>
+      </w:tr>
+      <w:tr>
+        <w:tc>
+          <w:tcPr>
+            <w:tcW w:w="2286" w:type="dxa"/>
+          </w:tcPr>
+          <w:p>
+            <w:pPr>
+              <w:rPr>
+                <w:b/>
+                <w:bCs/>
+                <w:lang w:val="en-GB"/>
+              </w:rPr>
+            </w:pPr>
+            <w:r>
+              <w:rPr>
+                <w:b/>
+                <w:bCs/>
+                <w:lang w:val="en-GB"/>
+              </w:rPr>
+              <w:t>Fleshy algae cover and cover for key benthic groups</w:t>
+            </w:r>
+          </w:p>
+        </w:tc>
+        <w:tc>
+          <w:tcPr>
+            <w:tcW w:w="2289" w:type="dxa"/>
+          </w:tcPr>
+          <w:p>
+            <w:pPr>
+              <w:rPr>
+                <w:lang w:val="en-GB"/>
+              </w:rPr>
+            </w:pPr>
+          </w:p>
+        </w:tc>
+        <w:tc>
+          <w:tcPr>
+            <w:tcW w:w="2339" w:type="dxa"/>
+          </w:tcPr>
+          <w:p>
+            <w:pPr>
+              <w:rPr>
+                <w:lang w:val="en-GB"/>
+              </w:rPr>
+            </w:pPr>
+          </w:p>
+        </w:tc>
+        <w:tc>
+          <w:tcPr>
+            <w:tcW w:w="2867" w:type="dxa"/>
+          </w:tcPr>
+          <w:p>
+            <w:pPr>
+              <w:rPr>
+                <w:lang w:val="en-GB"/>
+              </w:rPr>
+            </w:pPr>
+          </w:p>
+        </w:tc>
+      </w:tr>
+      <w:tr>
+        <w:tc>
+          <w:tcPr>
+            <w:tcW w:w="2286" w:type="dxa"/>
+          </w:tcPr>
+          <w:p>
+            <w:pPr>
+              <w:rPr>
+                <w:b/>
+                <w:bCs/>
+                <w:lang w:val="en-GB"/>
+              </w:rPr>
+            </w:pPr>
+            <w:r>
+              <w:rPr>
+                <w:b/>
+                <w:bCs/>
+                <w:lang w:val="en-GB"/>
+              </w:rPr>
+              <w:t>Fish abundance and biomass</w:t>
+            </w:r>
+          </w:p>
+        </w:tc>
+        <w:tc>
+          <w:tcPr>
+            <w:tcW w:w="2289" w:type="dxa"/>
+          </w:tcPr>
+          <w:p>
+            <w:pPr>
+              <w:rPr>
+                <w:lang w:val="en-GB"/>
+              </w:rPr>
+            </w:pPr>
+          </w:p>
+        </w:tc>
+        <w:tc>
+          <w:tcPr>
+            <w:tcW w:w="2339" w:type="dxa"/>
+          </w:tcPr>
+          <w:p>
+            <w:pPr>
+              <w:rPr>
+                <w:lang w:val="en-GB"/>
+              </w:rPr>
+            </w:pPr>
+          </w:p>
+        </w:tc>
+        <w:tc>
+          <w:tcPr>
+            <w:tcW w:w="2867" w:type="dxa"/>
+          </w:tcPr>
+          <w:p>
+            <w:pPr>
+              <w:rPr>
+                <w:lang w:val="en-GB"/>
+              </w:rPr>
+            </w:pPr>
+          </w:p>
+        </w:tc>
+      </w:tr>
+      <w:tr>
+        <w:tc>
+          <w:tcPr>
+            <w:tcW w:w="2286" w:type="dxa"/>
+          </w:tcPr>
+          <w:p>
+            <w:pPr>
+              <w:rPr>
+                <w:b/>
+                <w:bCs/>
+                <w:lang w:val="en-GB"/>
+              </w:rPr>
+            </w:pPr>
+            <w:r>
+              <w:rPr>
+                <w:b/>
+                <w:bCs/>
+                <w:lang w:val="en-GB"/>
+              </w:rPr>
+              <w:t>[Percentage/Area] of coral reefs included in [effectively managed] MPAs and OECMs</w:t>
+            </w:r>
+          </w:p>
+        </w:tc>
+        <w:tc>
+          <w:tcPr>
+            <w:tcW w:w="2289" w:type="dxa"/>
+          </w:tcPr>
+          <w:p>
+            <w:pPr>
+              <w:rPr>
+                <w:lang w:val="en-GB"/>
+              </w:rPr>
+            </w:pPr>
+          </w:p>
+        </w:tc>
+        <w:tc>
+          <w:tcPr>
+            <w:tcW w:w="2339" w:type="dxa"/>
+          </w:tcPr>
+          <w:p>
+            <w:pPr>
+              <w:rPr>
+                <w:lang w:val="en-GB"/>
+              </w:rPr>
+            </w:pPr>
+          </w:p>
+        </w:tc>
+        <w:tc>
+          <w:tcPr>
+            <w:tcW w:w="2867" w:type="dxa"/>
+          </w:tcPr>
+          <w:p>
+            <w:pPr>
+              <w:rPr>
+                <w:lang w:val="en-GB"/>
+              </w:rPr>
+            </w:pPr>
+          </w:p>
+        </w:tc>
+      </w:tr>
+      <w:tr>
+        <w:tc>
+          <w:tcPr>
+            <w:tcW w:w="2286" w:type="dxa"/>
+          </w:tcPr>
+          <w:p>
+            <w:pPr>
+              <w:rPr>
+                <w:lang w:val="en-GB"/>
+              </w:rPr>
+            </w:pPr>
+            <w:r>
+              <w:rPr>
+                <w:lang w:val="en-GB"/>
+              </w:rPr>
+              <w:t xml:space="preserve">Index of coastal eutrophication ?? </w:t>
+            </w:r>
+          </w:p>
+        </w:tc>
+        <w:tc>
+          <w:tcPr>
+            <w:tcW w:w="2289" w:type="dxa"/>
+          </w:tcPr>
+          <w:p>
+            <w:pPr>
+              <w:rPr>
+                <w:lang w:val="en-GB"/>
+              </w:rPr>
+            </w:pPr>
+          </w:p>
+        </w:tc>
+        <w:tc>
+          <w:tcPr>
+            <w:tcW w:w="2339" w:type="dxa"/>
+          </w:tcPr>
+          <w:p>
+            <w:pPr>
+              <w:rPr>
+                <w:lang w:val="en-GB"/>
+              </w:rPr>
+            </w:pPr>
+          </w:p>
+        </w:tc>
+        <w:tc>
+          <w:tcPr>
+            <w:tcW w:w="2867" w:type="dxa"/>
+          </w:tcPr>
+          <w:p>
+            <w:pPr>
+              <w:rPr>
+                <w:lang w:val="en-GB"/>
+              </w:rPr>
+            </w:pPr>
+          </w:p>
+        </w:tc>
+      </w:tr>
+    </w:tbl>
+    <w:p>
+      <w:pPr>
+        <w:rPr>
+          <w:color w:val="FF0000"/>
+          <w:lang w:val="en-GB"/>
+        </w:rPr>
+      </w:pPr>
+    </w:p>
+    <w:p>
+      <w:pPr>
+        <w:ind w:left="-567"/>
+        <w:rPr>
+          <w:lang w:val="en-GB"/>
+        </w:rPr>
+      </w:pPr>
+      <w:r>
+        <w:rPr>
+          <w:lang w:val="en-GB"/>
+        </w:rPr>
+        <w:t>Does the data coverage effectively represent the state of the coral reefs? What are the potentially missing data</w:t>
+      </w:r>
+      <w:r>
+        <w:rPr>
+          <w:lang w:val="en-GB"/>
+        </w:rPr>
+        <w:t xml:space="preserve"> and why</w:t>
+      </w:r>
       <w:bookmarkStart w:id="0" w:name="_GoBack"/>
       <w:bookmarkEnd w:id="0"/>
+      <w:r>
+        <w:rPr>
+          <w:lang w:val="en-GB"/>
+        </w:rPr>
+        <w:t>? (included in the table?)</w:t>
+      </w:r>
+      <w:r>
+        <w:rPr>
+          <w:lang w:val="en-GB"/>
+        </w:rPr>
+        <w:t>, further developed in this paragraph?</w:t>
+      </w:r>
     </w:p>
-    <w:p/>
-    <w:p/>
-    <w:p/>
+    <w:p>
+      <w:pPr>
+        <w:ind w:left="-567"/>
+        <w:rPr>
+          <w:lang w:val="en-GB"/>
+        </w:rPr>
+      </w:pPr>
+      <w:r>
+        <w:rPr>
+          <w:lang w:val="en-GB"/>
+        </w:rPr>
+        <w:t>Recommendations and future guidelines</w:t>
+      </w:r>
+    </w:p>
+    <w:p>
+      <w:pPr>
+        <w:ind w:left="-567"/>
+        <w:rPr>
+          <w:lang w:val="en-GB"/>
+        </w:rPr>
+      </w:pPr>
+      <w:r>
+        <w:rPr>
+          <w:lang w:val="en-GB"/>
+        </w:rPr>
+        <w:t>.</w:t>
+      </w:r>
+    </w:p>
+    <w:p>
+      <w:pPr>
+        <w:ind w:left="-567"/>
+        <w:rPr>
+          <w:lang w:val="en-GB"/>
+        </w:rPr>
+      </w:pPr>
+      <w:r>
+        <w:rPr>
+          <w:lang w:val="en-GB"/>
+        </w:rPr>
+        <w:t>.</w:t>
+      </w:r>
+    </w:p>
+    <w:p>
+      <w:pPr>
+        <w:ind w:left="-567"/>
+        <w:rPr>
+          <w:lang w:val="en-GB"/>
+        </w:rPr>
+      </w:pPr>
+      <w:r>
+        <w:rPr>
+          <w:lang w:val="en-GB"/>
+        </w:rPr>
+        <w:t>.</w:t>
+      </w:r>
+    </w:p>
+    <w:p>
+      <w:pPr>
+        <w:ind w:left="-567"/>
+        <w:rPr>
+          <w:lang w:val="en-GB"/>
+        </w:rPr>
+      </w:pPr>
+      <w:r>
+        <w:rPr>
+          <w:lang w:val="en-GB"/>
+        </w:rPr>
+        <w:t>.</w:t>
+      </w:r>
+    </w:p>
+    <w:p>
+      <w:pPr>
+        <w:ind w:left="-567"/>
+        <w:rPr>
+          <w:lang w:val="en-GB"/>
+        </w:rPr>
+      </w:pPr>
+      <w:r>
+        <w:rPr>
+          <w:noProof/>
+          <w:lang w:val="en-GB"/>
+        </w:rPr>
+        <mc:AlternateContent>
+          <mc:Choice Requires="wps">
+            <w:drawing>
+              <wp:anchor distT="45720" distB="45720" distL="114300" distR="114300" simplePos="0" relativeHeight="251665408" behindDoc="0" locked="0" layoutInCell="1" allowOverlap="1">
+                <wp:simplePos x="0" y="0"/>
+                <wp:positionH relativeFrom="column">
+                  <wp:posOffset>-447675</wp:posOffset>
+                </wp:positionH>
+                <wp:positionV relativeFrom="paragraph">
+                  <wp:posOffset>262255</wp:posOffset>
+                </wp:positionV>
+                <wp:extent cx="6382384" cy="1094739"/>
+                <wp:effectExtent l="0" t="0" r="19050" b="13970"/>
+                <wp:wrapSquare wrapText="bothSides"/>
+                <wp:docPr id="13" name="Zone de texte 2"/>
+                <wp:cNvGraphicFramePr>
+                  <a:graphicFrameLocks xmlns:a="http://schemas.openxmlformats.org/drawingml/2006/main"/>
+                </wp:cNvGraphicFramePr>
+                <a:graphic xmlns:a="http://schemas.openxmlformats.org/drawingml/2006/main">
+                  <a:graphicData uri="http://schemas.microsoft.com/office/word/2010/wordprocessingShape">
+                    <wps:wsp>
+                      <wps:cNvSpPr txBox="1">
+                        <a:spLocks noChangeArrowheads="1"/>
+                      </wps:cNvSpPr>
+                      <wps:spPr bwMode="auto">
+                        <a:xfrm>
+                          <a:off x="0" y="0"/>
+                          <a:ext cx="6382384" cy="1094739"/>
+                        </a:xfrm>
+                        <a:prstGeom prst="rect">
+                          <a:avLst/>
+                        </a:prstGeom>
+                        <a:solidFill>
+                          <a:srgbClr val="FFFFFF"/>
+                        </a:solidFill>
+                        <a:ln w="9525">
+                          <a:solidFill>
+                            <a:srgbClr val="000000"/>
+                          </a:solidFill>
+                          <a:miter lim="800000"/>
+                          <a:headEnd/>
+                          <a:tailEnd/>
+                        </a:ln>
+                      </wps:spPr>
+                      <wps:txbx>
+                        <w:txbxContent>
+                          <w:p>
+                            <w:pPr>
+                              <w:rPr>
+                                <w:lang w:val="en-US"/>
+                              </w:rPr>
+                            </w:pPr>
+                            <w:r>
+                              <w:rPr>
+                                <w:lang w:val="en-US"/>
+                              </w:rPr>
+                              <w:t>Bibliography ?</w:t>
+                            </w:r>
+                            <w:r>
+                              <w:rPr>
+                                <w:lang w:val="en-US"/>
+                              </w:rPr>
+                              <w:t xml:space="preserve"> Or rather at t</w:t>
+                            </w:r>
+                            <w:r>
+                              <w:rPr>
+                                <w:lang w:val="en-US"/>
+                              </w:rPr>
+                              <w:t>he end</w:t>
+                            </w:r>
+                          </w:p>
+                          <w:p>
+                            <w:pPr>
+                              <w:rPr>
+                                <w:lang w:val="en-US"/>
+                              </w:rPr>
+                            </w:pPr>
+                          </w:p>
+                        </w:txbxContent>
+                      </wps:txbx>
+                      <wps:bodyPr rot="0" vert="horz" wrap="square" lIns="91440" tIns="45720" rIns="91440" bIns="45720" anchor="t" anchorCtr="0">
+                        <a:spAutoFit/>
+                      </wps:bodyPr>
+                    </wps:wsp>
+                  </a:graphicData>
+                </a:graphic>
+                <wp14:sizeRelH relativeFrom="margin">
+                  <wp14:pctWidth>0</wp14:pctWidth>
+                </wp14:sizeRelH>
+                <wp14:sizeRelV relativeFrom="margin">
+                  <wp14:pctHeight>20000</wp14:pctHeight>
+                </wp14:sizeRelV>
+              </wp:anchor>
+            </w:drawing>
+          </mc:Choice>
+          <mc:Fallback>
+            <w:pict>
+              <v:shape id="_x0000_s1029" type="#_x0000_t202" style="position:absolute;left:0;text-align:left;margin-left:-35.25pt;margin-top:20.65pt;width:502.55pt;height:86.2pt;z-index:251665408;visibility:visible;mso-wrap-style:square;mso-width-percent:0;mso-height-percent:200;mso-wrap-distance-left:9pt;mso-wrap-distance-top:3.6pt;mso-wrap-distance-right:9pt;mso-wrap-distance-bottom:3.6pt;mso-position-horizontal:absolute;mso-position-horizontal-relative:text;mso-position-vertical:absolute;mso-position-vertical-relative:text;mso-width-percent:0;mso-height-percent:200;mso-width-relative:margin;mso-height-relative:margin;v-text-anchor:top" o:gfxdata="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">
+                <v:textbox style="mso-fit-shape-to-text:t">
+                  <w:txbxContent>
+                    <w:p>
+                      <w:pPr>
+                        <w:rPr>
+                          <w:lang w:val="en-US"/>
+                        </w:rPr>
+                      </w:pPr>
+                      <w:r>
+                        <w:rPr>
+                          <w:lang w:val="en-US"/>
+                        </w:rPr>
+                        <w:t>Bibliography ?</w:t>
+                      </w:r>
+                      <w:r>
+                        <w:rPr>
+                          <w:lang w:val="en-US"/>
+                        </w:rPr>
+                        <w:t xml:space="preserve"> Or rather at t</w:t>
+                      </w:r>
+                      <w:r>
+                        <w:rPr>
+                          <w:lang w:val="en-US"/>
+                        </w:rPr>
+                        <w:t>he end</w:t>
+                      </w:r>
+                    </w:p>
+                    <w:p>
+                      <w:pPr>
+                        <w:rPr>
+                          <w:lang w:val="en-US"/>
+                        </w:rPr>
+                      </w:pPr>
+                    </w:p>
+                  </w:txbxContent>
+                </v:textbox>
+                <w10:wrap type="square"/>
+              </v:shape>
+            </w:pict>
+          </mc:Fallback>
+        </mc:AlternateContent>
+      </w:r>
+      <w:r>
+        <w:rPr>
+          <w:lang w:val="en-GB"/>
+        </w:rPr>
+        <w:t>.</w:t>
+      </w:r>
+    </w:p>
+    <w:p>
+      <w:pPr>
+        <w:ind w:left="-567"/>
+        <w:rPr>
+          <w:lang w:val="en-GB"/>
+        </w:rPr>
+      </w:pPr>
+    </w:p>
     <w:sectPr>
       <w:pgSz w:w="11906" w:h="16838"/>
       <w:pgMar w:top="1134" w:right="1133" w:bottom="1134" w:left="1560" w:header="709" w:footer="709" w:gutter="0"/>
@@ -501,16 +2394,16 @@
 <file path=word/numbering.xml><?xml version="1.0" encoding="utf-8"?>
 <w:numbering xmlns:wpc="http://schemas.microsoft.com/office/word/2010/wordprocessingCanvas" xmlns:cx="http://schemas.microsoft.com/office/drawing/2014/chartex" xmlns:cx1="http://schemas.microsoft.com/office/drawing/2015/9/8/chartex" xmlns:cx2="http://schemas.microsoft.com/office/drawing/2015/10/21/chartex" xmlns:cx3="http://schemas.microsoft.com/office/drawing/2016/5/9/chartex" xmlns:cx4="http://schemas.microsoft.com/office/drawing/2016/5/10/chartex" xmlns:cx5="http://schemas.microsoft.com/office/drawing/2016/5/11/chartex" xmlns:cx6="http://schemas.microsoft.com/office/drawing/2016/5/12/chartex" xmlns:cx7="http://schemas.microsoft.com/office/drawing/2016/5/13/chartex" xmlns:cx8="http://schemas.microsoft.com/office/drawing/2016/5/14/chartex" xmlns:mc="http://schemas.openxmlformats.org/markup-compatibility/2006" xmlns:aink="http://schemas.microsoft.com/office/drawing/2016/ink" xmlns:am3d="http://schemas.microsoft.com/office/drawing/2017/model3d" xmlns:o="urn:schemas-microsoft-com:office:office" xmlns:r="http://schemas.openxmlformats.org/officeDocument/2006/relationships" xmlns:m="http://schemas.openxmlformats.org/officeDocument/2006/math" xmlns:v="urn:schemas-microsoft-com:vml" xmlns:wp14="http://schemas.microsoft.com/office/word/2010/wordprocessingDrawing" xmlns:wp="http://schemas.openxmlformats.org/drawingml/2006/wordprocessingDrawing" xmlns:w10="urn:schemas-microsoft-com:office:word" xmlns:w="http://schemas.openxmlformats.org/wordprocessingml/2006/main" xmlns:w14="http://schemas.microsoft.com/office/word/2010/wordml" xmlns:w15="http://schemas.microsoft.com/office/word/2012/wordml" xmlns:w16cid="http://schemas.microsoft.com/office/word/2016/wordml/cid" xmlns:w16se="http://schemas.microsoft.com/office/word/2015/wordml/symex" xmlns:wpg="http://schemas.microsoft.com/office/word/2010/wordprocessingGroup" xmlns:wpi="http://schemas.microsoft.com/office/word/2010/wordprocessingInk" xmlns:wne="http://schemas.microsoft.com/office/word/2006/wordml" xmlns:wps="http://schemas.microsoft.com/office/word/2010/wordprocessingShape" mc:Ignorable="w14 w15 w16se w16cid wp14">
   <w:abstractNum w:abstractNumId="0" w15:restartNumberingAfterBreak="0">
-    <w:nsid w:val="26F41061"/>
+    <w:nsid w:val="2352348D"/>
     <w:multiLevelType w:val="hybridMultilevel"/>
-    <w:tmpl w:val="121064F4"/>
-    <w:lvl w:ilvl="0" w:tplc="040C000F">
-      <w:start w:val="1"/>
+    <w:tmpl w:val="259C5AE0"/>
+    <w:lvl w:ilvl="0" w:tplc="E838344E">
+      <w:start w:val="2"/>
       <w:numFmt w:val="decimal"/>
       <w:lvlText w:val="%1."/>
       <w:lvlJc w:val="left"/>
       <w:pPr>
-        <w:ind w:left="720" w:hanging="360"/>
+        <w:ind w:left="-207" w:hanging="360"/>
       </w:pPr>
       <w:rPr>
         <w:rFonts w:hint="default"/>
@@ -522,7 +2415,7 @@
       <w:lvlText w:val="%2."/>
       <w:lvlJc w:val="left"/>
       <w:pPr>
-        <w:ind w:left="1440" w:hanging="360"/>
+        <w:ind w:left="513" w:hanging="360"/>
       </w:pPr>
     </w:lvl>
     <w:lvl w:ilvl="2" w:tplc="040C001B" w:tentative="1">
@@ -531,7 +2424,7 @@
       <w:lvlText w:val="%3."/>
       <w:lvlJc w:val="right"/>
       <w:pPr>
-        <w:ind w:left="2160" w:hanging="180"/>
+        <w:ind w:left="1233" w:hanging="180"/>
       </w:pPr>
     </w:lvl>
     <w:lvl w:ilvl="3" w:tplc="040C000F" w:tentative="1">
@@ -540,7 +2433,7 @@
       <w:lvlText w:val="%4."/>
       <w:lvlJc w:val="left"/>
       <w:pPr>
-        <w:ind w:left="2880" w:hanging="360"/>
+        <w:ind w:left="1953" w:hanging="360"/>
       </w:pPr>
     </w:lvl>
     <w:lvl w:ilvl="4" w:tplc="040C0019" w:tentative="1">
@@ -549,7 +2442,7 @@
       <w:lvlText w:val="%5."/>
       <w:lvlJc w:val="left"/>
       <w:pPr>
-        <w:ind w:left="3600" w:hanging="360"/>
+        <w:ind w:left="2673" w:hanging="360"/>
       </w:pPr>
     </w:lvl>
     <w:lvl w:ilvl="5" w:tplc="040C001B" w:tentative="1">
@@ -558,7 +2451,7 @@
       <w:lvlText w:val="%6."/>
       <w:lvlJc w:val="right"/>
       <w:pPr>
-        <w:ind w:left="4320" w:hanging="180"/>
+        <w:ind w:left="3393" w:hanging="180"/>
       </w:pPr>
     </w:lvl>
     <w:lvl w:ilvl="6" w:tplc="040C000F" w:tentative="1">
@@ -567,7 +2460,7 @@
       <w:lvlText w:val="%7."/>
       <w:lvlJc w:val="left"/>
       <w:pPr>
-        <w:ind w:left="5040" w:hanging="360"/>
+        <w:ind w:left="4113" w:hanging="360"/>
       </w:pPr>
     </w:lvl>
     <w:lvl w:ilvl="7" w:tplc="040C0019" w:tentative="1">
@@ -576,7 +2469,7 @@
       <w:lvlText w:val="%8."/>
       <w:lvlJc w:val="left"/>
       <w:pPr>
-        <w:ind w:left="5760" w:hanging="360"/>
+        <w:ind w:left="4833" w:hanging="360"/>
       </w:pPr>
     </w:lvl>
     <w:lvl w:ilvl="8" w:tplc="040C001B" w:tentative="1">
@@ -585,21 +2478,21 @@
       <w:lvlText w:val="%9."/>
       <w:lvlJc w:val="right"/>
       <w:pPr>
-        <w:ind w:left="6480" w:hanging="180"/>
+        <w:ind w:left="5553" w:hanging="180"/>
       </w:pPr>
     </w:lvl>
   </w:abstractNum>
   <w:abstractNum w:abstractNumId="1" w15:restartNumberingAfterBreak="0">
-    <w:nsid w:val="51A02BC2"/>
+    <w:nsid w:val="26F41061"/>
     <w:multiLevelType w:val="hybridMultilevel"/>
-    <w:tmpl w:val="61A8D312"/>
-    <w:lvl w:ilvl="0" w:tplc="041CF8F4">
+    <w:tmpl w:val="121064F4"/>
+    <w:lvl w:ilvl="0" w:tplc="040C000F">
       <w:start w:val="1"/>
       <w:numFmt w:val="decimal"/>
       <w:lvlText w:val="%1."/>
       <w:lvlJc w:val="left"/>
       <w:pPr>
-        <w:ind w:left="-207" w:hanging="360"/>
+        <w:ind w:left="720" w:hanging="360"/>
       </w:pPr>
       <w:rPr>
         <w:rFonts w:hint="default"/>
@@ -611,7 +2504,7 @@
       <w:lvlText w:val="%2."/>
       <w:lvlJc w:val="left"/>
       <w:pPr>
-        <w:ind w:left="513" w:hanging="360"/>
+        <w:ind w:left="1440" w:hanging="360"/>
       </w:pPr>
     </w:lvl>
     <w:lvl w:ilvl="2" w:tplc="040C001B" w:tentative="1">
@@ -620,7 +2513,7 @@
       <w:lvlText w:val="%3."/>
       <w:lvlJc w:val="right"/>
       <w:pPr>
-        <w:ind w:left="1233" w:hanging="180"/>
+        <w:ind w:left="2160" w:hanging="180"/>
       </w:pPr>
     </w:lvl>
     <w:lvl w:ilvl="3" w:tplc="040C000F" w:tentative="1">
@@ -629,7 +2522,7 @@
       <w:lvlText w:val="%4."/>
       <w:lvlJc w:val="left"/>
       <w:pPr>
-        <w:ind w:left="1953" w:hanging="360"/>
+        <w:ind w:left="2880" w:hanging="360"/>
       </w:pPr>
     </w:lvl>
     <w:lvl w:ilvl="4" w:tplc="040C0019" w:tentative="1">
@@ -638,7 +2531,7 @@
       <w:lvlText w:val="%5."/>
       <w:lvlJc w:val="left"/>
       <w:pPr>
-        <w:ind w:left="2673" w:hanging="360"/>
+        <w:ind w:left="3600" w:hanging="360"/>
       </w:pPr>
     </w:lvl>
     <w:lvl w:ilvl="5" w:tplc="040C001B" w:tentative="1">
@@ -647,7 +2540,7 @@
       <w:lvlText w:val="%6."/>
       <w:lvlJc w:val="right"/>
       <w:pPr>
-        <w:ind w:left="3393" w:hanging="180"/>
+        <w:ind w:left="4320" w:hanging="180"/>
       </w:pPr>
     </w:lvl>
     <w:lvl w:ilvl="6" w:tplc="040C000F" w:tentative="1">
@@ -656,7 +2549,7 @@
       <w:lvlText w:val="%7."/>
       <w:lvlJc w:val="left"/>
       <w:pPr>
-        <w:ind w:left="4113" w:hanging="360"/>
+        <w:ind w:left="5040" w:hanging="360"/>
       </w:pPr>
     </w:lvl>
     <w:lvl w:ilvl="7" w:tplc="040C0019" w:tentative="1">
@@ -665,7 +2558,7 @@
       <w:lvlText w:val="%8."/>
       <w:lvlJc w:val="left"/>
       <w:pPr>
-        <w:ind w:left="4833" w:hanging="360"/>
+        <w:ind w:left="5760" w:hanging="360"/>
       </w:pPr>
     </w:lvl>
     <w:lvl w:ilvl="8" w:tplc="040C001B" w:tentative="1">
@@ -674,15 +2567,107 @@
       <w:lvlText w:val="%9."/>
       <w:lvlJc w:val="right"/>
       <w:pPr>
+        <w:ind w:left="6480" w:hanging="180"/>
+      </w:pPr>
+    </w:lvl>
+  </w:abstractNum>
+  <w:abstractNum w:abstractNumId="2" w15:restartNumberingAfterBreak="0">
+    <w:nsid w:val="51A02BC2"/>
+    <w:multiLevelType w:val="hybridMultilevel"/>
+    <w:tmpl w:val="61A8D312"/>
+    <w:lvl w:ilvl="0" w:tplc="041CF8F4">
+      <w:start w:val="1"/>
+      <w:numFmt w:val="decimal"/>
+      <w:lvlText w:val="%1."/>
+      <w:lvlJc w:val="left"/>
+      <w:pPr>
+        <w:ind w:left="-207" w:hanging="360"/>
+      </w:pPr>
+      <w:rPr>
+        <w:rFonts w:hint="default"/>
+      </w:rPr>
+    </w:lvl>
+    <w:lvl w:ilvl="1" w:tplc="040C0019" w:tentative="1">
+      <w:start w:val="1"/>
+      <w:numFmt w:val="lowerLetter"/>
+      <w:lvlText w:val="%2."/>
+      <w:lvlJc w:val="left"/>
+      <w:pPr>
+        <w:ind w:left="513" w:hanging="360"/>
+      </w:pPr>
+    </w:lvl>
+    <w:lvl w:ilvl="2" w:tplc="040C001B" w:tentative="1">
+      <w:start w:val="1"/>
+      <w:numFmt w:val="lowerRoman"/>
+      <w:lvlText w:val="%3."/>
+      <w:lvlJc w:val="right"/>
+      <w:pPr>
+        <w:ind w:left="1233" w:hanging="180"/>
+      </w:pPr>
+    </w:lvl>
+    <w:lvl w:ilvl="3" w:tplc="040C000F" w:tentative="1">
+      <w:start w:val="1"/>
+      <w:numFmt w:val="decimal"/>
+      <w:lvlText w:val="%4."/>
+      <w:lvlJc w:val="left"/>
+      <w:pPr>
+        <w:ind w:left="1953" w:hanging="360"/>
+      </w:pPr>
+    </w:lvl>
+    <w:lvl w:ilvl="4" w:tplc="040C0019" w:tentative="1">
+      <w:start w:val="1"/>
+      <w:numFmt w:val="lowerLetter"/>
+      <w:lvlText w:val="%5."/>
+      <w:lvlJc w:val="left"/>
+      <w:pPr>
+        <w:ind w:left="2673" w:hanging="360"/>
+      </w:pPr>
+    </w:lvl>
+    <w:lvl w:ilvl="5" w:tplc="040C001B" w:tentative="1">
+      <w:start w:val="1"/>
+      <w:numFmt w:val="lowerRoman"/>
+      <w:lvlText w:val="%6."/>
+      <w:lvlJc w:val="right"/>
+      <w:pPr>
+        <w:ind w:left="3393" w:hanging="180"/>
+      </w:pPr>
+    </w:lvl>
+    <w:lvl w:ilvl="6" w:tplc="040C000F" w:tentative="1">
+      <w:start w:val="1"/>
+      <w:numFmt w:val="decimal"/>
+      <w:lvlText w:val="%7."/>
+      <w:lvlJc w:val="left"/>
+      <w:pPr>
+        <w:ind w:left="4113" w:hanging="360"/>
+      </w:pPr>
+    </w:lvl>
+    <w:lvl w:ilvl="7" w:tplc="040C0019" w:tentative="1">
+      <w:start w:val="1"/>
+      <w:numFmt w:val="lowerLetter"/>
+      <w:lvlText w:val="%8."/>
+      <w:lvlJc w:val="left"/>
+      <w:pPr>
+        <w:ind w:left="4833" w:hanging="360"/>
+      </w:pPr>
+    </w:lvl>
+    <w:lvl w:ilvl="8" w:tplc="040C001B" w:tentative="1">
+      <w:start w:val="1"/>
+      <w:numFmt w:val="lowerRoman"/>
+      <w:lvlText w:val="%9."/>
+      <w:lvlJc w:val="right"/>
+      <w:pPr>
         <w:ind w:left="5553" w:hanging="180"/>
       </w:pPr>
     </w:lvl>
   </w:abstractNum>
   <w:num w:numId="1">
-    <w:abstractNumId w:val="0"/>
+    <w:abstractNumId w:val="1"/>
   </w:num>
   <w:num w:numId="2">
-    <w:abstractNumId w:val="1"/>
+    <w:abstractNumId w:val="2"/>
+  </w:num>
+  <w:num w:numId="3">
+    <w:abstractNumId w:val="0"/>
   </w:num>
 </w:numbering>
 </file>
@@ -1124,6 +3109,128 @@
       <w:contextualSpacing/>
     </w:pPr>
   </w:style>
+  <w:style w:type="paragraph" w:styleId="Commentaire">
+    <w:name w:val="annotation text"/>
+    <w:basedOn w:val="Normal"/>
+    <w:link w:val="CommentaireCar"/>
+    <w:uiPriority w:val="99"/>
+    <w:semiHidden/>
+    <w:unhideWhenUsed/>
+    <w:rsid w:val="000574AF"/>
+    <w:pPr>
+      <w:spacing w:line="240" w:lineRule="auto"/>
+    </w:pPr>
+    <w:rPr>
+      <w:sz w:val="20"/>
+      <w:szCs w:val="20"/>
+    </w:rPr>
+  </w:style>
+  <w:style w:type="character" w:customStyle="1" w:styleId="CommentaireCar">
+    <w:name w:val="Commentaire Car"/>
+    <w:basedOn w:val="Policepardfaut"/>
+    <w:link w:val="Commentaire"/>
+    <w:uiPriority w:val="99"/>
+    <w:semiHidden/>
+    <w:rsid w:val="000574AF"/>
+    <w:rPr>
+      <w:sz w:val="20"/>
+      <w:szCs w:val="20"/>
+    </w:rPr>
+  </w:style>
+  <w:style w:type="character" w:styleId="Marquedecommentaire">
+    <w:name w:val="annotation reference"/>
+    <w:basedOn w:val="Policepardfaut"/>
+    <w:uiPriority w:val="99"/>
+    <w:semiHidden/>
+    <w:unhideWhenUsed/>
+    <w:rsid w:val="000574AF"/>
+    <w:rPr>
+      <w:sz w:val="16"/>
+      <w:szCs w:val="16"/>
+    </w:rPr>
+  </w:style>
+  <w:style w:type="paragraph" w:styleId="Textedebulles">
+    <w:name w:val="Balloon Text"/>
+    <w:basedOn w:val="Normal"/>
+    <w:link w:val="TextedebullesCar"/>
+    <w:uiPriority w:val="99"/>
+    <w:semiHidden/>
+    <w:unhideWhenUsed/>
+    <w:rsid w:val="000574AF"/>
+    <w:pPr>
+      <w:spacing w:after="0" w:line="240" w:lineRule="auto"/>
+    </w:pPr>
+    <w:rPr>
+      <w:rFonts w:ascii="Segoe UI" w:hAnsi="Segoe UI" w:cs="Segoe UI"/>
+      <w:sz w:val="18"/>
+      <w:szCs w:val="18"/>
+    </w:rPr>
+  </w:style>
+  <w:style w:type="character" w:customStyle="1" w:styleId="TextedebullesCar">
+    <w:name w:val="Texte de bulles Car"/>
+    <w:basedOn w:val="Policepardfaut"/>
+    <w:link w:val="Textedebulles"/>
+    <w:uiPriority w:val="99"/>
+    <w:semiHidden/>
+    <w:rsid w:val="000574AF"/>
+    <w:rPr>
+      <w:rFonts w:ascii="Segoe UI" w:hAnsi="Segoe UI" w:cs="Segoe UI"/>
+      <w:sz w:val="18"/>
+      <w:szCs w:val="18"/>
+    </w:rPr>
+  </w:style>
+  <w:style w:type="paragraph" w:customStyle="1" w:styleId="p1">
+    <w:name w:val="p1"/>
+    <w:basedOn w:val="Normal"/>
+    <w:rsid w:val="009D4D79"/>
+    <w:pPr>
+      <w:spacing w:after="0" w:line="240" w:lineRule="auto"/>
+    </w:pPr>
+    <w:rPr>
+      <w:rFonts w:ascii="Helvetica" w:hAnsi="Helvetica" w:cs="Times New Roman"/>
+      <w:sz w:val="18"/>
+      <w:szCs w:val="18"/>
+      <w:lang w:eastAsia="fr-FR"/>
+    </w:rPr>
+  </w:style>
+  <w:style w:type="table" w:styleId="Grilledutableau">
+    <w:name w:val="Table Grid"/>
+    <w:basedOn w:val="TableauNormal"/>
+    <w:uiPriority w:val="39"/>
+    <w:rsid w:val="00BA0839"/>
+    <w:pPr>
+      <w:spacing w:after="0" w:line="240" w:lineRule="auto"/>
+    </w:pPr>
+    <w:tblPr>
+      <w:tblBorders>
+        <w:top w:val="single" w:sz="4" w:space="0" w:color="auto"/>
+        <w:left w:val="single" w:sz="4" w:space="0" w:color="auto"/>
+        <w:bottom w:val="single" w:sz="4" w:space="0" w:color="auto"/>
+        <w:right w:val="single" w:sz="4" w:space="0" w:color="auto"/>
+        <w:insideH w:val="single" w:sz="4" w:space="0" w:color="auto"/>
+        <w:insideV w:val="single" w:sz="4" w:space="0" w:color="auto"/>
+      </w:tblBorders>
+    </w:tblPr>
+  </w:style>
+  <w:style w:type="table" w:styleId="Grilledetableauclaire">
+    <w:name w:val="Grid Table Light"/>
+    <w:basedOn w:val="TableauNormal"/>
+    <w:uiPriority w:val="40"/>
+    <w:rsid w:val="00BA0839"/>
+    <w:pPr>
+      <w:spacing w:after="0" w:line="240" w:lineRule="auto"/>
+    </w:pPr>
+    <w:tblPr>
+      <w:tblBorders>
+        <w:top w:val="single" w:sz="4" w:space="0" w:color="BFBFBF" w:themeColor="background1" w:themeShade="BF"/>
+        <w:left w:val="single" w:sz="4" w:space="0" w:color="BFBFBF" w:themeColor="background1" w:themeShade="BF"/>
+        <w:bottom w:val="single" w:sz="4" w:space="0" w:color="BFBFBF" w:themeColor="background1" w:themeShade="BF"/>
+        <w:right w:val="single" w:sz="4" w:space="0" w:color="BFBFBF" w:themeColor="background1" w:themeShade="BF"/>
+        <w:insideH w:val="single" w:sz="4" w:space="0" w:color="BFBFBF" w:themeColor="background1" w:themeShade="BF"/>
+        <w:insideV w:val="single" w:sz="4" w:space="0" w:color="BFBFBF" w:themeColor="background1" w:themeShade="BF"/>
+      </w:tblBorders>
+    </w:tblPr>
+  </w:style>
 </w:styles>
 </file>
 
@@ -1427,7 +3534,7 @@
 </file>
 
 <file path=customXml/itemProps1.xml><?xml version="1.0" encoding="utf-8"?>
-<ds:datastoreItem xmlns:ds="http://schemas.openxmlformats.org/officeDocument/2006/customXml" ds:itemID="{1F37A56D-04AA-440F-A414-4BF9BED8F307}">
+<ds:datastoreItem xmlns:ds="http://schemas.openxmlformats.org/officeDocument/2006/customXml" ds:itemID="{1F22ACDE-5428-4A5B-BD82-27DFEA5A24A5}">
   <ds:schemaRefs>
     <ds:schemaRef ds:uri="http://schemas.openxmlformats.org/officeDocument/2006/bibliography"/>
   </ds:schemaRefs>

</xml_diff>

<commit_message>
creating new rmarkdown to create the dataset
</commit_message>
<xml_diff>
--- a/doc/template.docx
+++ b/doc/template.docx
@@ -5,7 +5,6 @@
     <w:p>
       <w:pPr>
         <w:ind w:left="-567"/>
-        <w:jc w:val="center"/>
         <w:rPr>
           <w:b/>
           <w:bCs/>
@@ -15,6 +14,73 @@
       </w:pPr>
       <w:r>
         <w:rPr>
+          <w:noProof/>
+        </w:rPr>
+        <w:drawing>
+          <wp:anchor distT="0" distB="0" distL="114300" distR="114300" simplePos="0" relativeHeight="251666432" behindDoc="1" locked="0" layoutInCell="1" allowOverlap="1" wp14:anchorId="78E70826">
+            <wp:simplePos x="0" y="0"/>
+            <wp:positionH relativeFrom="column">
+              <wp:posOffset>2274570</wp:posOffset>
+            </wp:positionH>
+            <wp:positionV relativeFrom="paragraph">
+              <wp:posOffset>-710565</wp:posOffset>
+            </wp:positionV>
+            <wp:extent cx="3551692" cy="1752600"/>
+            <wp:effectExtent l="0" t="0" r="0" b="0"/>
+            <wp:wrapNone/>
+            <wp:docPr id="2" name="Image 2"/>
+            <wp:cNvGraphicFramePr>
+              <a:graphicFrameLocks xmlns:a="http://schemas.openxmlformats.org/drawingml/2006/main" noChangeAspect="1"/>
+            </wp:cNvGraphicFramePr>
+            <a:graphic xmlns:a="http://schemas.openxmlformats.org/drawingml/2006/main">
+              <a:graphicData uri="http://schemas.openxmlformats.org/drawingml/2006/picture">
+                <pic:pic xmlns:pic="http://schemas.openxmlformats.org/drawingml/2006/picture">
+                  <pic:nvPicPr>
+                    <pic:cNvPr id="1" name=""/>
+                    <pic:cNvPicPr/>
+                  </pic:nvPicPr>
+                  <pic:blipFill rotWithShape="1">
+                    <a:blip r:embed="rId6" cstate="print">
+                      <a:extLst>
+                        <a:ext uri="{28A0092B-C50C-407E-A947-70E740481C1C}">
+                          <a14:useLocalDpi xmlns:a14="http://schemas.microsoft.com/office/drawing/2010/main" val="0"/>
+                        </a:ext>
+                      </a:extLst>
+                    </a:blip>
+                    <a:srcRect l="5210" t="12664" r="5405" b="15845"/>
+                    <a:stretch/>
+                  </pic:blipFill>
+                  <pic:spPr bwMode="auto">
+                    <a:xfrm>
+                      <a:off x="0" y="0"/>
+                      <a:ext cx="3551692" cy="1752600"/>
+                    </a:xfrm>
+                    <a:prstGeom prst="rect">
+                      <a:avLst/>
+                    </a:prstGeom>
+                    <a:ln>
+                      <a:noFill/>
+                    </a:ln>
+                    <a:extLst>
+                      <a:ext uri="{53640926-AAD7-44D8-BBD7-CCE9431645EC}">
+                        <a14:shadowObscured xmlns:a14="http://schemas.microsoft.com/office/drawing/2010/main"/>
+                      </a:ext>
+                    </a:extLst>
+                  </pic:spPr>
+                </pic:pic>
+              </a:graphicData>
+            </a:graphic>
+            <wp14:sizeRelH relativeFrom="margin">
+              <wp14:pctWidth>0</wp14:pctWidth>
+            </wp14:sizeRelH>
+            <wp14:sizeRelV relativeFrom="margin">
+              <wp14:pctHeight>0</wp14:pctHeight>
+            </wp14:sizeRelV>
+          </wp:anchor>
+        </w:drawing>
+      </w:r>
+      <w:r>
+        <w:rPr>
           <w:b/>
           <w:bCs/>
           <w:sz w:val="32"/>
@@ -24,6 +90,8 @@
       </w:r>
     </w:p>
     <w:p>
+      <w:bookmarkStart w:id="0" w:name="_GoBack"/>
+      <w:bookmarkEnd w:id="0"/>
       <w:r>
         <w:rPr>
           <w:noProof/>
@@ -137,6 +205,19 @@
                                 <w:lang w:val="en-US"/>
                               </w:rPr>
                             </w:pPr>
+                            <w:r>
+                              <w:rPr>
+                                <w:lang w:val="en-US"/>
+                              </w:rPr>
+                              <w:t>(bleaching events, hurricanes, COTs outbreaks?)</w:t>
+                            </w:r>
+                          </w:p>
+                          <w:p>
+                            <w:pPr>
+                              <w:rPr>
+                                <w:lang w:val="en-US"/>
+                              </w:rPr>
+                            </w:pPr>
                           </w:p>
                           <w:p>
                             <w:pPr>
@@ -233,6 +314,19 @@
                           <w:lang w:val="en-US"/>
                         </w:rPr>
                         <w:t xml:space="preserve">Associated bibliography. </w:t>
+                      </w:r>
+                    </w:p>
+                    <w:p>
+                      <w:pPr>
+                        <w:rPr>
+                          <w:lang w:val="en-US"/>
+                        </w:rPr>
+                      </w:pPr>
+                      <w:r>
+                        <w:rPr>
+                          <w:lang w:val="en-US"/>
+                        </w:rPr>
+                        <w:t>(bleaching events, hurricanes, COTs outbreaks?)</w:t>
                       </w:r>
                     </w:p>
                     <w:p>
@@ -553,7 +647,7 @@
                     </pic:cNvPicPr>
                   </pic:nvPicPr>
                   <pic:blipFill>
-                    <a:blip r:embed="rId6" cstate="print">
+                    <a:blip r:embed="rId7" cstate="print">
                       <a:extLst>
                         <a:ext uri="{28A0092B-C50C-407E-A947-70E740481C1C}">
                           <a14:useLocalDpi xmlns:a14="http://schemas.microsoft.com/office/drawing/2010/main" val="0"/>
@@ -723,7 +817,7 @@
                     </pic:cNvPicPr>
                   </pic:nvPicPr>
                   <pic:blipFill>
-                    <a:blip r:embed="rId7" cstate="print">
+                    <a:blip r:embed="rId8" cstate="print">
                       <a:extLst>
                         <a:ext uri="{28A0092B-C50C-407E-A947-70E740481C1C}">
                           <a14:useLocalDpi xmlns:a14="http://schemas.microsoft.com/office/drawing/2010/main" val="0"/>
@@ -777,7 +871,7 @@
                     </pic:cNvPicPr>
                   </pic:nvPicPr>
                   <pic:blipFill>
-                    <a:blip r:embed="rId8" cstate="print">
+                    <a:blip r:embed="rId9" cstate="print">
                       <a:extLst>
                         <a:ext uri="{28A0092B-C50C-407E-A947-70E740481C1C}">
                           <a14:useLocalDpi xmlns:a14="http://schemas.microsoft.com/office/drawing/2010/main" val="0"/>
@@ -884,7 +978,7 @@
                     </pic:cNvPicPr>
                   </pic:nvPicPr>
                   <pic:blipFill>
-                    <a:blip r:embed="rId9" cstate="print">
+                    <a:blip r:embed="rId10" cstate="print">
                       <a:extLst>
                         <a:ext uri="{28A0092B-C50C-407E-A947-70E740481C1C}">
                           <a14:useLocalDpi xmlns:a14="http://schemas.microsoft.com/office/drawing/2010/main" val="0"/>
@@ -1030,7 +1124,7 @@
                     </pic:cNvPicPr>
                   </pic:nvPicPr>
                   <pic:blipFill>
-                    <a:blip r:embed="rId10">
+                    <a:blip r:embed="rId11">
                       <a:extLst>
                         <a:ext uri="{28A0092B-C50C-407E-A947-70E740481C1C}">
                           <a14:useLocalDpi xmlns:a14="http://schemas.microsoft.com/office/drawing/2010/main" val="0"/>
@@ -1084,7 +1178,7 @@
                     </pic:cNvPicPr>
                   </pic:nvPicPr>
                   <pic:blipFill>
-                    <a:blip r:embed="rId11">
+                    <a:blip r:embed="rId12">
                       <a:extLst>
                         <a:ext uri="{28A0092B-C50C-407E-A947-70E740481C1C}">
                           <a14:useLocalDpi xmlns:a14="http://schemas.microsoft.com/office/drawing/2010/main" val="0"/>
@@ -1272,7 +1366,7 @@
                     </pic:cNvPicPr>
                   </pic:nvPicPr>
                   <pic:blipFill>
-                    <a:blip r:embed="rId10">
+                    <a:blip r:embed="rId11">
                       <a:extLst>
                         <a:ext uri="{28A0092B-C50C-407E-A947-70E740481C1C}">
                           <a14:useLocalDpi xmlns:a14="http://schemas.microsoft.com/office/drawing/2010/main" val="0"/>
@@ -1376,13 +1470,23 @@
         </w:rPr>
         <w:t xml:space="preserve">/groups </w:t>
       </w:r>
+      <w:proofErr w:type="gramStart"/>
       <w:r>
         <w:rPr>
           <w:sz w:val="20"/>
           <w:szCs w:val="20"/>
           <w:lang w:val="en-US"/>
         </w:rPr>
-        <w:t>( in the studied area).</w:t>
+        <w:t>( in</w:t>
+      </w:r>
+      <w:proofErr w:type="gramEnd"/>
+      <w:r>
+        <w:rPr>
+          <w:sz w:val="20"/>
+          <w:szCs w:val="20"/>
+          <w:lang w:val="en-US"/>
+        </w:rPr>
+        <w:t xml:space="preserve"> the studied area).</w:t>
       </w:r>
       <w:r>
         <w:rPr>
@@ -1714,6 +1818,20 @@
               <w:t>Potential issues</w:t>
             </w:r>
           </w:p>
+          <w:p>
+            <w:pPr>
+              <w:jc w:val="center"/>
+              <w:rPr>
+                <w:lang w:val="en-GB"/>
+              </w:rPr>
+            </w:pPr>
+            <w:r>
+              <w:rPr>
+                <w:lang w:val="en-GB"/>
+              </w:rPr>
+              <w:t>(short list, more detailed in the associate paragraph?)</w:t>
+            </w:r>
+          </w:p>
         </w:tc>
       </w:tr>
       <w:tr>
@@ -1751,8 +1869,16 @@
               <w:rPr>
                 <w:lang w:val="en-GB"/>
               </w:rPr>
-              <w:t>YES/NO/% ?</w:t>
+              <w:t>YES/NO/</w:t>
             </w:r>
+            <w:proofErr w:type="gramStart"/>
+            <w:r>
+              <w:rPr>
+                <w:lang w:val="en-GB"/>
+              </w:rPr>
+              <w:t>% ?</w:t>
+            </w:r>
+            <w:proofErr w:type="gramEnd"/>
           </w:p>
         </w:tc>
         <w:tc>
@@ -2060,7 +2186,7 @@
               <w:rPr>
                 <w:lang w:val="en-GB"/>
               </w:rPr>
-              <w:t xml:space="preserve">Index of coastal eutrophication ?? </w:t>
+              <w:t>Index of coastal eutrophication?</w:t>
             </w:r>
           </w:p>
         </w:tc>
@@ -2129,8 +2255,6 @@
         </w:rPr>
         <w:t xml:space="preserve"> and why</w:t>
       </w:r>
-      <w:bookmarkStart w:id="0" w:name="_GoBack"/>
-      <w:bookmarkEnd w:id="0"/>
       <w:r>
         <w:rPr>
           <w:lang w:val="en-GB"/>
@@ -2155,21 +2279,31 @@
         <w:rPr>
           <w:lang w:val="en-GB"/>
         </w:rPr>
-        <w:t>Recommendations and future guidelines</w:t>
-      </w:r>
-    </w:p>
-    <w:p>
-      <w:pPr>
-        <w:ind w:left="-567"/>
-        <w:rPr>
-          <w:lang w:val="en-GB"/>
-        </w:rPr>
-      </w:pPr>
-      <w:r>
-        <w:rPr>
-          <w:lang w:val="en-GB"/>
-        </w:rPr>
-        <w:t>.</w:t>
+        <w:t>Positive r</w:t>
+      </w:r>
+      <w:r>
+        <w:rPr>
+          <w:lang w:val="en-GB"/>
+        </w:rPr>
+        <w:t xml:space="preserve">ecommendations </w:t>
+      </w:r>
+      <w:r>
+        <w:rPr>
+          <w:lang w:val="en-GB"/>
+        </w:rPr>
+        <w:t>(for</w:t>
+      </w:r>
+      <w:r>
+        <w:rPr>
+          <w:lang w:val="en-GB"/>
+        </w:rPr>
+        <w:t xml:space="preserve"> future guidelines</w:t>
+      </w:r>
+      <w:r>
+        <w:rPr>
+          <w:lang w:val="en-GB"/>
+        </w:rPr>
+        <w:t>)</w:t>
       </w:r>
     </w:p>
     <w:p>
@@ -2235,10 +2369,10 @@
                   <wp:posOffset>-447675</wp:posOffset>
                 </wp:positionH>
                 <wp:positionV relativeFrom="paragraph">
-                  <wp:posOffset>262255</wp:posOffset>
+                  <wp:posOffset>354329</wp:posOffset>
                 </wp:positionV>
-                <wp:extent cx="6382384" cy="1094739"/>
-                <wp:effectExtent l="0" t="0" r="19050" b="13970"/>
+                <wp:extent cx="6381750" cy="1400175"/>
+                <wp:effectExtent l="0" t="0" r="19050" b="28575"/>
                 <wp:wrapSquare wrapText="bothSides"/>
                 <wp:docPr id="13" name="Zone de texte 2"/>
                 <wp:cNvGraphicFramePr>
@@ -2253,7 +2387,7 @@
                       <wps:spPr bwMode="auto">
                         <a:xfrm>
                           <a:off x="0" y="0"/>
-                          <a:ext cx="6382384" cy="1094739"/>
+                          <a:ext cx="6381750" cy="1400175"/>
                         </a:xfrm>
                         <a:prstGeom prst="rect">
                           <a:avLst/>
@@ -2282,7 +2416,13 @@
                               <w:rPr>
                                 <w:lang w:val="en-US"/>
                               </w:rPr>
-                              <w:t>Bibliography ?</w:t>
+                              <w:t>Bibliography</w:t>
+                            </w:r>
+                            <w:r>
+                              <w:rPr>
+                                <w:lang w:val="en-US"/>
+                              </w:rPr>
+                              <w:t>?</w:t>
                             </w:r>
                             <w:r>
                               <w:rPr>
@@ -2307,7 +2447,7 @@
                         </w:txbxContent>
                       </wps:txbx>
                       <wps:bodyPr rot="0" vert="horz" wrap="square" lIns="91440" tIns="45720" rIns="91440" bIns="45720" anchor="t" anchorCtr="0">
-                        <a:spAutoFit/>
+                        <a:noAutofit/>
                       </wps:bodyPr>
                     </wps:wsp>
                   </a:graphicData>
@@ -2316,15 +2456,15 @@
                   <wp14:pctWidth>0</wp14:pctWidth>
                 </wp14:sizeRelH>
                 <wp14:sizeRelV relativeFrom="margin">
-                  <wp14:pctHeight>20000</wp14:pctHeight>
+                  <wp14:pctHeight>0</wp14:pctHeight>
                 </wp14:sizeRelV>
               </wp:anchor>
             </w:drawing>
           </mc:Choice>
           <mc:Fallback>
             <w:pict>
-              <v:shape id="_x0000_s1029" type="#_x0000_t202" style="position:absolute;left:0;text-align:left;margin-left:-35.25pt;margin-top:20.65pt;width:502.55pt;height:86.2pt;z-index:251665408;visibility:visible;mso-wrap-style:square;mso-width-percent:0;mso-height-percent:200;mso-wrap-distance-left:9pt;mso-wrap-distance-top:3.6pt;mso-wrap-distance-right:9pt;mso-wrap-distance-bottom:3.6pt;mso-position-horizontal:absolute;mso-position-horizontal-relative:text;mso-position-vertical:absolute;mso-position-vertical-relative:text;mso-width-percent:0;mso-height-percent:200;mso-width-relative:margin;mso-height-relative:margin;v-text-anchor:top" o:gfxdata="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">
-                <v:textbox style="mso-fit-shape-to-text:t">
+              <v:shape id="_x0000_s1029" type="#_x0000_t202" style="position:absolute;left:0;text-align:left;margin-left:-35.25pt;margin-top:27.9pt;width:502.5pt;height:110.25pt;z-index:251665408;visibility:visible;mso-wrap-style:square;mso-width-percent:0;mso-height-percent:0;mso-wrap-distance-left:9pt;mso-wrap-distance-top:3.6pt;mso-wrap-distance-right:9pt;mso-wrap-distance-bottom:3.6pt;mso-position-horizontal:absolute;mso-position-horizontal-relative:text;mso-position-vertical:absolute;mso-position-vertical-relative:text;mso-width-percent:0;mso-height-percent:0;mso-width-relative:margin;mso-height-relative:margin;v-text-anchor:top" o:gfxdata="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">
+                <v:textbox>
                   <w:txbxContent>
                     <w:p>
                       <w:pPr>
@@ -2336,7 +2476,13 @@
                         <w:rPr>
                           <w:lang w:val="en-US"/>
                         </w:rPr>
-                        <w:t>Bibliography ?</w:t>
+                        <w:t>Bibliography</w:t>
+                      </w:r>
+                      <w:r>
+                        <w:rPr>
+                          <w:lang w:val="en-US"/>
+                        </w:rPr>
+                        <w:t>?</w:t>
                       </w:r>
                       <w:r>
                         <w:rPr>
@@ -2372,14 +2518,6 @@
         </w:rPr>
         <w:t>.</w:t>
       </w:r>
-    </w:p>
-    <w:p>
-      <w:pPr>
-        <w:ind w:left="-567"/>
-        <w:rPr>
-          <w:lang w:val="en-GB"/>
-        </w:rPr>
-      </w:pPr>
     </w:p>
     <w:sectPr>
       <w:pgSz w:w="11906" w:h="16838"/>
@@ -3534,7 +3672,7 @@
 </file>
 
 <file path=customXml/itemProps1.xml><?xml version="1.0" encoding="utf-8"?>
-<ds:datastoreItem xmlns:ds="http://schemas.openxmlformats.org/officeDocument/2006/customXml" ds:itemID="{1F22ACDE-5428-4A5B-BD82-27DFEA5A24A5}">
+<ds:datastoreItem xmlns:ds="http://schemas.openxmlformats.org/officeDocument/2006/customXml" ds:itemID="{86A623B3-E804-4E70-A0DD-BB6E5A120EED}">
   <ds:schemaRefs>
     <ds:schemaRef ds:uri="http://schemas.openxmlformats.org/officeDocument/2006/bibliography"/>
   </ds:schemaRefs>

</xml_diff>

<commit_message>
modifying map of the maldives
</commit_message>
<xml_diff>
--- a/doc/template.docx
+++ b/doc/template.docx
@@ -13,20 +13,17 @@
         </w:rPr>
       </w:pPr>
       <w:r>
-        <w:rPr>
-          <w:noProof/>
-        </w:rPr>
         <w:drawing>
-          <wp:anchor distT="0" distB="0" distL="114300" distR="114300" simplePos="0" relativeHeight="251666432" behindDoc="1" locked="0" layoutInCell="1" allowOverlap="1" wp14:anchorId="78E70826">
+          <wp:anchor distT="0" distB="0" distL="114300" distR="114300" simplePos="0" relativeHeight="251667456" behindDoc="0" locked="0" layoutInCell="1" allowOverlap="1" wp14:anchorId="60F96814">
             <wp:simplePos x="0" y="0"/>
             <wp:positionH relativeFrom="column">
-              <wp:posOffset>2274570</wp:posOffset>
+              <wp:posOffset>1733550</wp:posOffset>
             </wp:positionH>
             <wp:positionV relativeFrom="paragraph">
-              <wp:posOffset>-710565</wp:posOffset>
+              <wp:posOffset>-615950</wp:posOffset>
             </wp:positionV>
-            <wp:extent cx="3551692" cy="1752600"/>
-            <wp:effectExtent l="0" t="0" r="0" b="0"/>
+            <wp:extent cx="2734657" cy="1362075"/>
+            <wp:effectExtent l="0" t="0" r="8890" b="0"/>
             <wp:wrapNone/>
             <wp:docPr id="2" name="Image 2"/>
             <wp:cNvGraphicFramePr>
@@ -40,20 +37,20 @@
                     <pic:cNvPicPr/>
                   </pic:nvPicPr>
                   <pic:blipFill rotWithShape="1">
-                    <a:blip r:embed="rId6" cstate="print">
+                    <a:blip r:embed="rId6">
                       <a:extLst>
                         <a:ext uri="{28A0092B-C50C-407E-A947-70E740481C1C}">
                           <a14:useLocalDpi xmlns:a14="http://schemas.microsoft.com/office/drawing/2010/main" val="0"/>
                         </a:ext>
                       </a:extLst>
                     </a:blip>
-                    <a:srcRect l="5210" t="12664" r="5405" b="15845"/>
+                    <a:srcRect l="2442" t="12926" r="4428" b="11890"/>
                     <a:stretch/>
                   </pic:blipFill>
                   <pic:spPr bwMode="auto">
                     <a:xfrm>
                       <a:off x="0" y="0"/>
-                      <a:ext cx="3551692" cy="1752600"/>
+                      <a:ext cx="2734657" cy="1362075"/>
                     </a:xfrm>
                     <a:prstGeom prst="rect">
                       <a:avLst/>
@@ -81,17 +78,93 @@
       </w:r>
       <w:r>
         <w:rPr>
+          <w:noProof/>
+        </w:rPr>
+        <w:drawing>
+          <wp:anchor distT="0" distB="0" distL="114300" distR="114300" simplePos="0" relativeHeight="251666432" behindDoc="0" locked="0" layoutInCell="1" allowOverlap="1" wp14:anchorId="45A9C7B7">
+            <wp:simplePos x="0" y="0"/>
+            <wp:positionH relativeFrom="column">
+              <wp:posOffset>3716020</wp:posOffset>
+            </wp:positionH>
+            <wp:positionV relativeFrom="paragraph">
+              <wp:posOffset>-615315</wp:posOffset>
+            </wp:positionV>
+            <wp:extent cx="2819314" cy="1314450"/>
+            <wp:effectExtent l="0" t="0" r="635" b="0"/>
+            <wp:wrapNone/>
+            <wp:docPr id="7" name="Image 7"/>
+            <wp:cNvGraphicFramePr>
+              <a:graphicFrameLocks xmlns:a="http://schemas.openxmlformats.org/drawingml/2006/main" noChangeAspect="1"/>
+            </wp:cNvGraphicFramePr>
+            <a:graphic xmlns:a="http://schemas.openxmlformats.org/drawingml/2006/main">
+              <a:graphicData uri="http://schemas.openxmlformats.org/drawingml/2006/picture">
+                <pic:pic xmlns:pic="http://schemas.openxmlformats.org/drawingml/2006/picture">
+                  <pic:nvPicPr>
+                    <pic:cNvPr id="1" name=""/>
+                    <pic:cNvPicPr/>
+                  </pic:nvPicPr>
+                  <pic:blipFill rotWithShape="1">
+                    <a:blip r:embed="rId7" cstate="print">
+                      <a:extLst>
+                        <a:ext uri="{28A0092B-C50C-407E-A947-70E740481C1C}">
+                          <a14:useLocalDpi xmlns:a14="http://schemas.microsoft.com/office/drawing/2010/main" val="0"/>
+                        </a:ext>
+                      </a:extLst>
+                    </a:blip>
+                    <a:srcRect t="12539" b="11909"/>
+                    <a:stretch/>
+                  </pic:blipFill>
+                  <pic:spPr bwMode="auto">
+                    <a:xfrm>
+                      <a:off x="0" y="0"/>
+                      <a:ext cx="2819314" cy="1314450"/>
+                    </a:xfrm>
+                    <a:prstGeom prst="rect">
+                      <a:avLst/>
+                    </a:prstGeom>
+                    <a:ln>
+                      <a:noFill/>
+                    </a:ln>
+                    <a:extLst>
+                      <a:ext uri="{53640926-AAD7-44D8-BBD7-CCE9431645EC}">
+                        <a14:shadowObscured xmlns:a14="http://schemas.microsoft.com/office/drawing/2010/main"/>
+                      </a:ext>
+                    </a:extLst>
+                  </pic:spPr>
+                </pic:pic>
+              </a:graphicData>
+            </a:graphic>
+            <wp14:sizeRelH relativeFrom="margin">
+              <wp14:pctWidth>0</wp14:pctWidth>
+            </wp14:sizeRelH>
+            <wp14:sizeRelV relativeFrom="margin">
+              <wp14:pctHeight>0</wp14:pctHeight>
+            </wp14:sizeRelV>
+          </wp:anchor>
+        </w:drawing>
+      </w:r>
+      <w:r>
+        <w:rPr>
           <w:b/>
           <w:bCs/>
           <w:sz w:val="32"/>
           <w:szCs w:val="32"/>
         </w:rPr>
-        <w:t>NAME OF THE COUNTRY</w:t>
+        <w:t>NAME OF THE</w:t>
+      </w:r>
+      <w:bookmarkStart w:id="0" w:name="_GoBack"/>
+      <w:bookmarkEnd w:id="0"/>
+      <w:r>
+        <w:rPr>
+          <w:b/>
+          <w:bCs/>
+          <w:sz w:val="32"/>
+          <w:szCs w:val="32"/>
+        </w:rPr>
+        <w:t xml:space="preserve"> COUNTRY</w:t>
       </w:r>
     </w:p>
     <w:p>
-      <w:bookmarkStart w:id="0" w:name="_GoBack"/>
-      <w:bookmarkEnd w:id="0"/>
       <w:r>
         <w:rPr>
           <w:noProof/>
@@ -647,7 +720,7 @@
                     </pic:cNvPicPr>
                   </pic:nvPicPr>
                   <pic:blipFill>
-                    <a:blip r:embed="rId7" cstate="print">
+                    <a:blip r:embed="rId8" cstate="print">
                       <a:extLst>
                         <a:ext uri="{28A0092B-C50C-407E-A947-70E740481C1C}">
                           <a14:useLocalDpi xmlns:a14="http://schemas.microsoft.com/office/drawing/2010/main" val="0"/>
@@ -817,7 +890,7 @@
                     </pic:cNvPicPr>
                   </pic:nvPicPr>
                   <pic:blipFill>
-                    <a:blip r:embed="rId8" cstate="print">
+                    <a:blip r:embed="rId9" cstate="print">
                       <a:extLst>
                         <a:ext uri="{28A0092B-C50C-407E-A947-70E740481C1C}">
                           <a14:useLocalDpi xmlns:a14="http://schemas.microsoft.com/office/drawing/2010/main" val="0"/>
@@ -871,7 +944,7 @@
                     </pic:cNvPicPr>
                   </pic:nvPicPr>
                   <pic:blipFill>
-                    <a:blip r:embed="rId9" cstate="print">
+                    <a:blip r:embed="rId10" cstate="print">
                       <a:extLst>
                         <a:ext uri="{28A0092B-C50C-407E-A947-70E740481C1C}">
                           <a14:useLocalDpi xmlns:a14="http://schemas.microsoft.com/office/drawing/2010/main" val="0"/>
@@ -978,7 +1051,7 @@
                     </pic:cNvPicPr>
                   </pic:nvPicPr>
                   <pic:blipFill>
-                    <a:blip r:embed="rId10" cstate="print">
+                    <a:blip r:embed="rId11" cstate="print">
                       <a:extLst>
                         <a:ext uri="{28A0092B-C50C-407E-A947-70E740481C1C}">
                           <a14:useLocalDpi xmlns:a14="http://schemas.microsoft.com/office/drawing/2010/main" val="0"/>
@@ -1124,7 +1197,7 @@
                     </pic:cNvPicPr>
                   </pic:nvPicPr>
                   <pic:blipFill>
-                    <a:blip r:embed="rId11">
+                    <a:blip r:embed="rId12">
                       <a:extLst>
                         <a:ext uri="{28A0092B-C50C-407E-A947-70E740481C1C}">
                           <a14:useLocalDpi xmlns:a14="http://schemas.microsoft.com/office/drawing/2010/main" val="0"/>
@@ -1178,7 +1251,7 @@
                     </pic:cNvPicPr>
                   </pic:nvPicPr>
                   <pic:blipFill>
-                    <a:blip r:embed="rId12">
+                    <a:blip r:embed="rId13">
                       <a:extLst>
                         <a:ext uri="{28A0092B-C50C-407E-A947-70E740481C1C}">
                           <a14:useLocalDpi xmlns:a14="http://schemas.microsoft.com/office/drawing/2010/main" val="0"/>
@@ -1366,7 +1439,7 @@
                     </pic:cNvPicPr>
                   </pic:nvPicPr>
                   <pic:blipFill>
-                    <a:blip r:embed="rId11">
+                    <a:blip r:embed="rId12">
                       <a:extLst>
                         <a:ext uri="{28A0092B-C50C-407E-A947-70E740481C1C}">
                           <a14:useLocalDpi xmlns:a14="http://schemas.microsoft.com/office/drawing/2010/main" val="0"/>
@@ -1470,23 +1543,29 @@
         </w:rPr>
         <w:t xml:space="preserve">/groups </w:t>
       </w:r>
-      <w:proofErr w:type="gramStart"/>
       <w:r>
         <w:rPr>
           <w:sz w:val="20"/>
           <w:szCs w:val="20"/>
           <w:lang w:val="en-US"/>
         </w:rPr>
-        <w:t>( in</w:t>
-      </w:r>
-      <w:proofErr w:type="gramEnd"/>
+        <w:t>(</w:t>
+      </w:r>
       <w:r>
         <w:rPr>
           <w:sz w:val="20"/>
           <w:szCs w:val="20"/>
           <w:lang w:val="en-US"/>
         </w:rPr>
-        <w:t xml:space="preserve"> the studied area).</w:t>
+        <w:t>i</w:t>
+      </w:r>
+      <w:r>
+        <w:rPr>
+          <w:sz w:val="20"/>
+          <w:szCs w:val="20"/>
+          <w:lang w:val="en-US"/>
+        </w:rPr>
+        <w:t>n the studied area).</w:t>
       </w:r>
       <w:r>
         <w:rPr>
@@ -2369,9 +2448,9 @@
                   <wp:posOffset>-447675</wp:posOffset>
                 </wp:positionH>
                 <wp:positionV relativeFrom="paragraph">
-                  <wp:posOffset>354329</wp:posOffset>
+                  <wp:posOffset>734695</wp:posOffset>
                 </wp:positionV>
-                <wp:extent cx="6381750" cy="1400175"/>
+                <wp:extent cx="6381750" cy="1019175"/>
                 <wp:effectExtent l="0" t="0" r="19050" b="28575"/>
                 <wp:wrapSquare wrapText="bothSides"/>
                 <wp:docPr id="13" name="Zone de texte 2"/>
@@ -2387,7 +2466,7 @@
                       <wps:spPr bwMode="auto">
                         <a:xfrm>
                           <a:off x="0" y="0"/>
-                          <a:ext cx="6381750" cy="1400175"/>
+                          <a:ext cx="6381750" cy="1019175"/>
                         </a:xfrm>
                         <a:prstGeom prst="rect">
                           <a:avLst/>
@@ -2463,7 +2542,7 @@
           </mc:Choice>
           <mc:Fallback>
             <w:pict>
-              <v:shape id="_x0000_s1029" type="#_x0000_t202" style="position:absolute;left:0;text-align:left;margin-left:-35.25pt;margin-top:27.9pt;width:502.5pt;height:110.25pt;z-index:251665408;visibility:visible;mso-wrap-style:square;mso-width-percent:0;mso-height-percent:0;mso-wrap-distance-left:9pt;mso-wrap-distance-top:3.6pt;mso-wrap-distance-right:9pt;mso-wrap-distance-bottom:3.6pt;mso-position-horizontal:absolute;mso-position-horizontal-relative:text;mso-position-vertical:absolute;mso-position-vertical-relative:text;mso-width-percent:0;mso-height-percent:0;mso-width-relative:margin;mso-height-relative:margin;v-text-anchor:top" o:gfxdata="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">
+              <v:shape id="_x0000_s1029" type="#_x0000_t202" style="position:absolute;left:0;text-align:left;margin-left:-35.25pt;margin-top:57.85pt;width:502.5pt;height:80.25pt;z-index:251665408;visibility:visible;mso-wrap-style:square;mso-width-percent:0;mso-height-percent:0;mso-wrap-distance-left:9pt;mso-wrap-distance-top:3.6pt;mso-wrap-distance-right:9pt;mso-wrap-distance-bottom:3.6pt;mso-position-horizontal:absolute;mso-position-horizontal-relative:text;mso-position-vertical:absolute;mso-position-vertical-relative:text;mso-width-percent:0;mso-height-percent:0;mso-width-relative:margin;mso-height-relative:margin;v-text-anchor:top" o:gfxdata="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">
                 <v:textbox>
                   <w:txbxContent>
                     <w:p>
@@ -3672,7 +3751,7 @@
 </file>
 
 <file path=customXml/itemProps1.xml><?xml version="1.0" encoding="utf-8"?>
-<ds:datastoreItem xmlns:ds="http://schemas.openxmlformats.org/officeDocument/2006/customXml" ds:itemID="{86A623B3-E804-4E70-A0DD-BB6E5A120EED}">
+<ds:datastoreItem xmlns:ds="http://schemas.openxmlformats.org/officeDocument/2006/customXml" ds:itemID="{A155E368-26E4-4E30-A6C7-F4CF5E5F906A}">
   <ds:schemaRefs>
     <ds:schemaRef ds:uri="http://schemas.openxmlformats.org/officeDocument/2006/bibliography"/>
   </ds:schemaRefs>

</xml_diff>